<commit_message>
First version of Post Mortem both word doc and pdf
</commit_message>
<xml_diff>
--- a/Portfolio Applikation.docx
+++ b/Portfolio Applikation.docx
@@ -1022,8 +1022,18 @@
           <w:szCs w:val="24"/>
           <w:lang w:val="sv-SE"/>
         </w:rPr>
-        <w:t>play-ground</w:t>
-      </w:r>
+        <w:t>play-</w:t>
+      </w:r>
+      <w:proofErr w:type="spellStart"/>
+      <w:r>
+        <w:rPr>
+          <w:sz w:val="24"/>
+          <w:szCs w:val="24"/>
+          <w:lang w:val="sv-SE"/>
+        </w:rPr>
+        <w:t>ground</w:t>
+      </w:r>
+      <w:proofErr w:type="spellEnd"/>
       <w:r>
         <w:rPr>
           <w:sz w:val="24"/>
@@ -1038,8 +1048,27 @@
           <w:szCs w:val="24"/>
           <w:lang w:val="sv-SE"/>
         </w:rPr>
-        <w:t xml:space="preserve"> som lockar användaren till att klicka runt och prova appar och spel som ska demonstreras. En </w:t>
-      </w:r>
+        <w:t xml:space="preserve"> som lockar användaren till att klicka runt och prova </w:t>
+      </w:r>
+      <w:proofErr w:type="spellStart"/>
+      <w:r>
+        <w:rPr>
+          <w:sz w:val="24"/>
+          <w:szCs w:val="24"/>
+          <w:lang w:val="sv-SE"/>
+        </w:rPr>
+        <w:t>appar</w:t>
+      </w:r>
+      <w:proofErr w:type="spellEnd"/>
+      <w:r>
+        <w:rPr>
+          <w:sz w:val="24"/>
+          <w:szCs w:val="24"/>
+          <w:lang w:val="sv-SE"/>
+        </w:rPr>
+        <w:t xml:space="preserve"> och spel som ska demonstreras. En </w:t>
+      </w:r>
+      <w:proofErr w:type="spellStart"/>
       <w:r>
         <w:rPr>
           <w:i/>
@@ -1047,8 +1076,49 @@
           <w:szCs w:val="24"/>
           <w:lang w:val="sv-SE"/>
         </w:rPr>
-        <w:t>unique selling point</w:t>
-      </w:r>
+        <w:t>unique</w:t>
+      </w:r>
+      <w:proofErr w:type="spellEnd"/>
+      <w:r>
+        <w:rPr>
+          <w:i/>
+          <w:sz w:val="24"/>
+          <w:szCs w:val="24"/>
+          <w:lang w:val="sv-SE"/>
+        </w:rPr>
+        <w:t xml:space="preserve"> </w:t>
+      </w:r>
+      <w:proofErr w:type="spellStart"/>
+      <w:r>
+        <w:rPr>
+          <w:i/>
+          <w:sz w:val="24"/>
+          <w:szCs w:val="24"/>
+          <w:lang w:val="sv-SE"/>
+        </w:rPr>
+        <w:t>selling</w:t>
+      </w:r>
+      <w:proofErr w:type="spellEnd"/>
+      <w:r>
+        <w:rPr>
+          <w:i/>
+          <w:sz w:val="24"/>
+          <w:szCs w:val="24"/>
+          <w:lang w:val="sv-SE"/>
+        </w:rPr>
+        <w:t xml:space="preserve"> </w:t>
+      </w:r>
+      <w:proofErr w:type="spellStart"/>
+      <w:r>
+        <w:rPr>
+          <w:i/>
+          <w:sz w:val="24"/>
+          <w:szCs w:val="24"/>
+          <w:lang w:val="sv-SE"/>
+        </w:rPr>
+        <w:t>point</w:t>
+      </w:r>
+      <w:proofErr w:type="spellEnd"/>
       <w:r>
         <w:rPr>
           <w:sz w:val="24"/>
@@ -1081,7 +1151,25 @@
           <w:szCs w:val="24"/>
           <w:lang w:val="sv-SE"/>
         </w:rPr>
-        <w:t xml:space="preserve"> där målgruppen kan testköra appar och spel direkt på plats, utan att länkas iväg någon annanstans.</w:t>
+        <w:t xml:space="preserve"> där målgruppen kan testköra </w:t>
+      </w:r>
+      <w:proofErr w:type="spellStart"/>
+      <w:r>
+        <w:rPr>
+          <w:sz w:val="24"/>
+          <w:szCs w:val="24"/>
+          <w:lang w:val="sv-SE"/>
+        </w:rPr>
+        <w:t>appar</w:t>
+      </w:r>
+      <w:proofErr w:type="spellEnd"/>
+      <w:r>
+        <w:rPr>
+          <w:sz w:val="24"/>
+          <w:szCs w:val="24"/>
+          <w:lang w:val="sv-SE"/>
+        </w:rPr>
+        <w:t xml:space="preserve"> och spel direkt på plats, utan att länkas iväg någon annanstans.</w:t>
       </w:r>
     </w:p>
     <w:p>
@@ -1107,8 +1195,19 @@
           <w:szCs w:val="24"/>
           <w:lang w:val="sv-SE"/>
         </w:rPr>
-        <w:t>mobile first</w:t>
-      </w:r>
+        <w:t xml:space="preserve">mobile </w:t>
+      </w:r>
+      <w:proofErr w:type="spellStart"/>
+      <w:r>
+        <w:rPr>
+          <w:i/>
+          <w:sz w:val="24"/>
+          <w:szCs w:val="24"/>
+          <w:lang w:val="sv-SE"/>
+        </w:rPr>
+        <w:t>first</w:t>
+      </w:r>
+      <w:proofErr w:type="spellEnd"/>
       <w:r>
         <w:rPr>
           <w:sz w:val="24"/>
@@ -1246,8 +1345,18 @@
           <w:szCs w:val="24"/>
           <w:lang w:val="sv-SE"/>
         </w:rPr>
-        <w:t>Html separerad från javascript</w:t>
-      </w:r>
+        <w:t xml:space="preserve">Html separerad från </w:t>
+      </w:r>
+      <w:proofErr w:type="spellStart"/>
+      <w:r>
+        <w:rPr>
+          <w:sz w:val="24"/>
+          <w:szCs w:val="24"/>
+          <w:lang w:val="sv-SE"/>
+        </w:rPr>
+        <w:t>javascript</w:t>
+      </w:r>
+      <w:proofErr w:type="spellEnd"/>
     </w:p>
     <w:p>
       <w:pPr>
@@ -1314,6 +1423,7 @@
         </w:rPr>
         <w:t xml:space="preserve">Prova på </w:t>
       </w:r>
+      <w:proofErr w:type="spellStart"/>
       <w:r>
         <w:rPr>
           <w:i/>
@@ -1332,6 +1442,7 @@
         </w:rPr>
         <w:t>testing</w:t>
       </w:r>
+      <w:proofErr w:type="spellEnd"/>
     </w:p>
     <w:p>
       <w:pPr>
@@ -1444,6 +1555,7 @@
           <w:lang w:val="sv-SE"/>
         </w:rPr>
       </w:pPr>
+      <w:proofErr w:type="spellStart"/>
       <w:r>
         <w:rPr>
           <w:b/>
@@ -1453,6 +1565,7 @@
         </w:rPr>
         <w:t>Backbone</w:t>
       </w:r>
+      <w:proofErr w:type="spellEnd"/>
       <w:r>
         <w:rPr>
           <w:b/>
@@ -1493,8 +1606,9 @@
           <w:szCs w:val="24"/>
           <w:lang w:val="sv-SE"/>
         </w:rPr>
-        <w:t>”separations of conc</w:t>
-      </w:r>
+        <w:t xml:space="preserve">”separations </w:t>
+      </w:r>
+      <w:proofErr w:type="spellStart"/>
       <w:r>
         <w:rPr>
           <w:i/>
@@ -1502,7 +1616,46 @@
           <w:szCs w:val="24"/>
           <w:lang w:val="sv-SE"/>
         </w:rPr>
-        <w:t>ern”</w:t>
+        <w:t>of</w:t>
+      </w:r>
+      <w:proofErr w:type="spellEnd"/>
+      <w:r>
+        <w:rPr>
+          <w:i/>
+          <w:sz w:val="24"/>
+          <w:szCs w:val="24"/>
+          <w:lang w:val="sv-SE"/>
+        </w:rPr>
+        <w:t xml:space="preserve"> </w:t>
+      </w:r>
+      <w:proofErr w:type="spellStart"/>
+      <w:r>
+        <w:rPr>
+          <w:i/>
+          <w:sz w:val="24"/>
+          <w:szCs w:val="24"/>
+          <w:lang w:val="sv-SE"/>
+        </w:rPr>
+        <w:t>conc</w:t>
+      </w:r>
+      <w:r>
+        <w:rPr>
+          <w:i/>
+          <w:sz w:val="24"/>
+          <w:szCs w:val="24"/>
+          <w:lang w:val="sv-SE"/>
+        </w:rPr>
+        <w:t>ern</w:t>
+      </w:r>
+      <w:proofErr w:type="spellEnd"/>
+      <w:r>
+        <w:rPr>
+          <w:i/>
+          <w:sz w:val="24"/>
+          <w:szCs w:val="24"/>
+          <w:lang w:val="sv-SE"/>
+        </w:rPr>
+        <w:t>”</w:t>
       </w:r>
       <w:r>
         <w:rPr>
@@ -1518,7 +1671,25 @@
           <w:szCs w:val="24"/>
           <w:lang w:val="sv-SE"/>
         </w:rPr>
-        <w:t xml:space="preserve"> Backbone används tillsammans med javascriptbiblioteken </w:t>
+        <w:t xml:space="preserve"> </w:t>
+      </w:r>
+      <w:proofErr w:type="spellStart"/>
+      <w:r>
+        <w:rPr>
+          <w:sz w:val="24"/>
+          <w:szCs w:val="24"/>
+          <w:lang w:val="sv-SE"/>
+        </w:rPr>
+        <w:t>Backbone</w:t>
+      </w:r>
+      <w:proofErr w:type="spellEnd"/>
+      <w:r>
+        <w:rPr>
+          <w:sz w:val="24"/>
+          <w:szCs w:val="24"/>
+          <w:lang w:val="sv-SE"/>
+        </w:rPr>
+        <w:t xml:space="preserve"> används tillsammans med javascriptbiblioteken </w:t>
       </w:r>
       <w:r>
         <w:rPr>
@@ -1537,6 +1708,7 @@
         </w:rPr>
         <w:t xml:space="preserve"> och </w:t>
       </w:r>
+      <w:proofErr w:type="spellStart"/>
       <w:r>
         <w:rPr>
           <w:b/>
@@ -1546,6 +1718,7 @@
         </w:rPr>
         <w:t>jQuery</w:t>
       </w:r>
+      <w:proofErr w:type="spellEnd"/>
       <w:r>
         <w:rPr>
           <w:sz w:val="24"/>
@@ -1595,16 +1768,71 @@
           <w:szCs w:val="24"/>
           <w:lang w:val="sv-SE"/>
         </w:rPr>
-        <w:t>Ett bibliotek för att dela upp koden i en modul per fil och ladda in dessa filer efter beroenden och behov (lazy loading). Jag har delat upp d</w:t>
-      </w:r>
-      <w:r>
-        <w:rPr>
-          <w:sz w:val="24"/>
-          <w:szCs w:val="24"/>
-          <w:lang w:val="sv-SE"/>
-        </w:rPr>
-        <w:t xml:space="preserve">et så att varje backbone modell, vy eller </w:t>
-      </w:r>
+        <w:t>Ett bibliotek för att dela upp koden i en modul per fil och ladda in dessa filer efter beroenden och behov (</w:t>
+      </w:r>
+      <w:proofErr w:type="spellStart"/>
+      <w:r>
+        <w:rPr>
+          <w:sz w:val="24"/>
+          <w:szCs w:val="24"/>
+          <w:lang w:val="sv-SE"/>
+        </w:rPr>
+        <w:t>lazy</w:t>
+      </w:r>
+      <w:proofErr w:type="spellEnd"/>
+      <w:r>
+        <w:rPr>
+          <w:sz w:val="24"/>
+          <w:szCs w:val="24"/>
+          <w:lang w:val="sv-SE"/>
+        </w:rPr>
+        <w:t xml:space="preserve"> </w:t>
+      </w:r>
+      <w:proofErr w:type="spellStart"/>
+      <w:r>
+        <w:rPr>
+          <w:sz w:val="24"/>
+          <w:szCs w:val="24"/>
+          <w:lang w:val="sv-SE"/>
+        </w:rPr>
+        <w:t>loading</w:t>
+      </w:r>
+      <w:proofErr w:type="spellEnd"/>
+      <w:r>
+        <w:rPr>
+          <w:sz w:val="24"/>
+          <w:szCs w:val="24"/>
+          <w:lang w:val="sv-SE"/>
+        </w:rPr>
+        <w:t>). Jag har delat upp d</w:t>
+      </w:r>
+      <w:r>
+        <w:rPr>
+          <w:sz w:val="24"/>
+          <w:szCs w:val="24"/>
+          <w:lang w:val="sv-SE"/>
+        </w:rPr>
+        <w:t xml:space="preserve">et så att varje </w:t>
+      </w:r>
+      <w:proofErr w:type="spellStart"/>
+      <w:r>
+        <w:rPr>
+          <w:sz w:val="24"/>
+          <w:szCs w:val="24"/>
+          <w:lang w:val="sv-SE"/>
+        </w:rPr>
+        <w:t>backbone</w:t>
+      </w:r>
+      <w:proofErr w:type="spellEnd"/>
+      <w:r>
+        <w:rPr>
+          <w:sz w:val="24"/>
+          <w:szCs w:val="24"/>
+          <w:lang w:val="sv-SE"/>
+        </w:rPr>
+        <w:t xml:space="preserve"> modell, vy eller </w:t>
+      </w:r>
+      <w:proofErr w:type="spellStart"/>
       <w:r>
         <w:rPr>
           <w:sz w:val="24"/>
@@ -1612,8 +1840,18 @@
           <w:lang w:val="sv-SE"/>
         </w:rPr>
         <w:lastRenderedPageBreak/>
-        <w:t xml:space="preserve">samlingsvy får utgöra en AMD-modul. Projektet innehåller också en del hjälpmoduler, t.ex. </w:t>
-      </w:r>
+        <w:t>samlingsvy</w:t>
+      </w:r>
+      <w:proofErr w:type="spellEnd"/>
+      <w:r>
+        <w:rPr>
+          <w:sz w:val="24"/>
+          <w:szCs w:val="24"/>
+          <w:lang w:val="sv-SE"/>
+        </w:rPr>
+        <w:t xml:space="preserve"> får utgöra en AMD-modul. Projektet innehåller också en del hjälpmoduler, t.ex. </w:t>
+      </w:r>
+      <w:proofErr w:type="spellStart"/>
       <w:r>
         <w:rPr>
           <w:i/>
@@ -1623,6 +1861,7 @@
         </w:rPr>
         <w:t>Validator</w:t>
       </w:r>
+      <w:proofErr w:type="spellEnd"/>
       <w:r>
         <w:rPr>
           <w:sz w:val="24"/>
@@ -1672,8 +1911,27 @@
           <w:szCs w:val="24"/>
           <w:lang w:val="sv-SE"/>
         </w:rPr>
-        <w:t xml:space="preserve">består kortfattat av testramverket mocha, tillsammans med </w:t>
-      </w:r>
+        <w:t xml:space="preserve">består kortfattat av testramverket </w:t>
+      </w:r>
+      <w:proofErr w:type="spellStart"/>
+      <w:r>
+        <w:rPr>
+          <w:sz w:val="24"/>
+          <w:szCs w:val="24"/>
+          <w:lang w:val="sv-SE"/>
+        </w:rPr>
+        <w:t>mocha</w:t>
+      </w:r>
+      <w:proofErr w:type="spellEnd"/>
+      <w:r>
+        <w:rPr>
+          <w:sz w:val="24"/>
+          <w:szCs w:val="24"/>
+          <w:lang w:val="sv-SE"/>
+        </w:rPr>
+        <w:t xml:space="preserve">, tillsammans med </w:t>
+      </w:r>
+      <w:proofErr w:type="spellStart"/>
       <w:r>
         <w:rPr>
           <w:i/>
@@ -1683,6 +1941,7 @@
         </w:rPr>
         <w:t>phantomjs</w:t>
       </w:r>
+      <w:proofErr w:type="spellEnd"/>
       <w:r>
         <w:rPr>
           <w:sz w:val="24"/>
@@ -1706,7 +1965,25 @@
           <w:szCs w:val="24"/>
           <w:lang w:val="sv-SE"/>
         </w:rPr>
-        <w:t xml:space="preserve">” och assertion-biblioteket </w:t>
+        <w:t xml:space="preserve">” och </w:t>
+      </w:r>
+      <w:proofErr w:type="spellStart"/>
+      <w:r>
+        <w:rPr>
+          <w:sz w:val="24"/>
+          <w:szCs w:val="24"/>
+          <w:lang w:val="sv-SE"/>
+        </w:rPr>
+        <w:t>assertion</w:t>
+      </w:r>
+      <w:proofErr w:type="spellEnd"/>
+      <w:r>
+        <w:rPr>
+          <w:sz w:val="24"/>
+          <w:szCs w:val="24"/>
+          <w:lang w:val="sv-SE"/>
+        </w:rPr>
+        <w:t xml:space="preserve">-biblioteket </w:t>
       </w:r>
       <w:r>
         <w:rPr>
@@ -1766,17 +2043,54 @@
           <w:szCs w:val="24"/>
           <w:lang w:val="sv-SE"/>
         </w:rPr>
-        <w:t>En javascript task manager som jag i huvudsak har använt för att köra tester i webbläsaren samt köra jshint.</w:t>
-      </w:r>
-    </w:p>
-    <w:p>
-      <w:pPr>
-        <w:rPr>
-          <w:sz w:val="24"/>
-          <w:szCs w:val="24"/>
-          <w:lang w:val="sv-SE"/>
-        </w:rPr>
-      </w:pPr>
+        <w:t xml:space="preserve">En </w:t>
+      </w:r>
+      <w:proofErr w:type="spellStart"/>
+      <w:r>
+        <w:rPr>
+          <w:sz w:val="24"/>
+          <w:szCs w:val="24"/>
+          <w:lang w:val="sv-SE"/>
+        </w:rPr>
+        <w:t>javascript</w:t>
+      </w:r>
+      <w:proofErr w:type="spellEnd"/>
+      <w:r>
+        <w:rPr>
+          <w:sz w:val="24"/>
+          <w:szCs w:val="24"/>
+          <w:lang w:val="sv-SE"/>
+        </w:rPr>
+        <w:t xml:space="preserve"> task manager som jag i huvudsak har använt för att köra tester i webbläsaren samt köra </w:t>
+      </w:r>
+      <w:proofErr w:type="spellStart"/>
+      <w:r>
+        <w:rPr>
+          <w:sz w:val="24"/>
+          <w:szCs w:val="24"/>
+          <w:lang w:val="sv-SE"/>
+        </w:rPr>
+        <w:t>jshint</w:t>
+      </w:r>
+      <w:proofErr w:type="spellEnd"/>
+      <w:r>
+        <w:rPr>
+          <w:sz w:val="24"/>
+          <w:szCs w:val="24"/>
+          <w:lang w:val="sv-SE"/>
+        </w:rPr>
+        <w:t>.</w:t>
+      </w:r>
+    </w:p>
+    <w:p>
+      <w:pPr>
+        <w:rPr>
+          <w:sz w:val="24"/>
+          <w:szCs w:val="24"/>
+          <w:lang w:val="sv-SE"/>
+        </w:rPr>
+      </w:pPr>
+      <w:proofErr w:type="spellStart"/>
       <w:r>
         <w:rPr>
           <w:b/>
@@ -1784,7 +2098,17 @@
           <w:szCs w:val="24"/>
           <w:lang w:val="sv-SE"/>
         </w:rPr>
-        <w:t xml:space="preserve">Nodejs: </w:t>
+        <w:t>Nodejs</w:t>
+      </w:r>
+      <w:proofErr w:type="spellEnd"/>
+      <w:r>
+        <w:rPr>
+          <w:b/>
+          <w:sz w:val="24"/>
+          <w:szCs w:val="24"/>
+          <w:lang w:val="sv-SE"/>
+        </w:rPr>
+        <w:t xml:space="preserve">: </w:t>
       </w:r>
       <w:r>
         <w:rPr>
@@ -1794,6 +2118,7 @@
         </w:rPr>
         <w:t xml:space="preserve">Med </w:t>
       </w:r>
+      <w:proofErr w:type="spellStart"/>
       <w:r>
         <w:rPr>
           <w:b/>
@@ -1803,13 +2128,50 @@
         </w:rPr>
         <w:t>npm</w:t>
       </w:r>
-      <w:r>
-        <w:rPr>
-          <w:sz w:val="24"/>
-          <w:szCs w:val="24"/>
-          <w:lang w:val="sv-SE"/>
-        </w:rPr>
-        <w:t xml:space="preserve"> (node package manager) har</w:t>
+      <w:proofErr w:type="spellEnd"/>
+      <w:r>
+        <w:rPr>
+          <w:sz w:val="24"/>
+          <w:szCs w:val="24"/>
+          <w:lang w:val="sv-SE"/>
+        </w:rPr>
+        <w:t xml:space="preserve"> (</w:t>
+      </w:r>
+      <w:proofErr w:type="spellStart"/>
+      <w:r>
+        <w:rPr>
+          <w:sz w:val="24"/>
+          <w:szCs w:val="24"/>
+          <w:lang w:val="sv-SE"/>
+        </w:rPr>
+        <w:t>node</w:t>
+      </w:r>
+      <w:proofErr w:type="spellEnd"/>
+      <w:r>
+        <w:rPr>
+          <w:sz w:val="24"/>
+          <w:szCs w:val="24"/>
+          <w:lang w:val="sv-SE"/>
+        </w:rPr>
+        <w:t xml:space="preserve"> </w:t>
+      </w:r>
+      <w:proofErr w:type="spellStart"/>
+      <w:r>
+        <w:rPr>
+          <w:sz w:val="24"/>
+          <w:szCs w:val="24"/>
+          <w:lang w:val="sv-SE"/>
+        </w:rPr>
+        <w:t>package</w:t>
+      </w:r>
+      <w:proofErr w:type="spellEnd"/>
+      <w:r>
+        <w:rPr>
+          <w:sz w:val="24"/>
+          <w:szCs w:val="24"/>
+          <w:lang w:val="sv-SE"/>
+        </w:rPr>
+        <w:t xml:space="preserve"> manager) har</w:t>
       </w:r>
       <w:r>
         <w:rPr>
@@ -1849,7 +2211,25 @@
           <w:szCs w:val="24"/>
           <w:lang w:val="sv-SE"/>
         </w:rPr>
-        <w:t xml:space="preserve">ket till min utvecklingsmiljö. Node tillsammans med ramverket express har fått tjäna som applikationens server. </w:t>
+        <w:t xml:space="preserve">ket till min utvecklingsmiljö. </w:t>
+      </w:r>
+      <w:proofErr w:type="spellStart"/>
+      <w:r>
+        <w:rPr>
+          <w:sz w:val="24"/>
+          <w:szCs w:val="24"/>
+          <w:lang w:val="sv-SE"/>
+        </w:rPr>
+        <w:t>Node</w:t>
+      </w:r>
+      <w:proofErr w:type="spellEnd"/>
+      <w:r>
+        <w:rPr>
+          <w:sz w:val="24"/>
+          <w:szCs w:val="24"/>
+          <w:lang w:val="sv-SE"/>
+        </w:rPr>
+        <w:t xml:space="preserve"> tillsammans med ramverket express har fått tjäna som applikationens server. </w:t>
       </w:r>
       <w:r>
         <w:rPr>
@@ -1865,7 +2245,25 @@
           <w:szCs w:val="24"/>
           <w:lang w:val="sv-SE"/>
         </w:rPr>
-        <w:t>municerat med en nosql databas,</w:t>
+        <w:t xml:space="preserve">municerat med en </w:t>
+      </w:r>
+      <w:proofErr w:type="spellStart"/>
+      <w:r>
+        <w:rPr>
+          <w:sz w:val="24"/>
+          <w:szCs w:val="24"/>
+          <w:lang w:val="sv-SE"/>
+        </w:rPr>
+        <w:t>nosql</w:t>
+      </w:r>
+      <w:proofErr w:type="spellEnd"/>
+      <w:r>
+        <w:rPr>
+          <w:sz w:val="24"/>
+          <w:szCs w:val="24"/>
+          <w:lang w:val="sv-SE"/>
+        </w:rPr>
+        <w:t xml:space="preserve"> databas,</w:t>
       </w:r>
       <w:r>
         <w:rPr>
@@ -1875,13 +2273,23 @@
         </w:rPr>
         <w:t xml:space="preserve"> </w:t>
       </w:r>
-      <w:r>
-        <w:rPr>
-          <w:sz w:val="24"/>
-          <w:szCs w:val="24"/>
-          <w:lang w:val="sv-SE"/>
-        </w:rPr>
-        <w:t>MongoDB.</w:t>
+      <w:proofErr w:type="spellStart"/>
+      <w:r>
+        <w:rPr>
+          <w:sz w:val="24"/>
+          <w:szCs w:val="24"/>
+          <w:lang w:val="sv-SE"/>
+        </w:rPr>
+        <w:t>MongoDB</w:t>
+      </w:r>
+      <w:proofErr w:type="spellEnd"/>
+      <w:r>
+        <w:rPr>
+          <w:sz w:val="24"/>
+          <w:szCs w:val="24"/>
+          <w:lang w:val="sv-SE"/>
+        </w:rPr>
+        <w:t>.</w:t>
       </w:r>
       <w:r>
         <w:rPr>
@@ -1958,7 +2366,25 @@
           <w:szCs w:val="24"/>
           <w:lang w:val="sv-SE"/>
         </w:rPr>
-        <w:t xml:space="preserve">Slutresultatet är en portfolioapplikation som visar upp en chat. När </w:t>
+        <w:t xml:space="preserve">Slutresultatet är en portfolioapplikation som visar upp en </w:t>
+      </w:r>
+      <w:proofErr w:type="spellStart"/>
+      <w:r>
+        <w:rPr>
+          <w:sz w:val="24"/>
+          <w:szCs w:val="24"/>
+          <w:lang w:val="sv-SE"/>
+        </w:rPr>
+        <w:t>chat</w:t>
+      </w:r>
+      <w:proofErr w:type="spellEnd"/>
+      <w:r>
+        <w:rPr>
+          <w:sz w:val="24"/>
+          <w:szCs w:val="24"/>
+          <w:lang w:val="sv-SE"/>
+        </w:rPr>
+        <w:t xml:space="preserve">. När </w:t>
       </w:r>
       <w:r>
         <w:rPr>
@@ -2126,7 +2552,25 @@
           <w:szCs w:val="24"/>
           <w:lang w:val="sv-SE"/>
         </w:rPr>
-        <w:t xml:space="preserve"> av en ”loader” som indikerar </w:t>
+        <w:t xml:space="preserve"> av en ”</w:t>
+      </w:r>
+      <w:proofErr w:type="spellStart"/>
+      <w:r>
+        <w:rPr>
+          <w:sz w:val="24"/>
+          <w:szCs w:val="24"/>
+          <w:lang w:val="sv-SE"/>
+        </w:rPr>
+        <w:t>loader</w:t>
+      </w:r>
+      <w:proofErr w:type="spellEnd"/>
+      <w:r>
+        <w:rPr>
+          <w:sz w:val="24"/>
+          <w:szCs w:val="24"/>
+          <w:lang w:val="sv-SE"/>
+        </w:rPr>
+        <w:t xml:space="preserve">” som indikerar </w:t>
       </w:r>
       <w:r>
         <w:rPr>
@@ -2159,7 +2603,25 @@
           <w:szCs w:val="24"/>
           <w:lang w:val="sv-SE"/>
         </w:rPr>
-        <w:t>En besökare som navigerar i applikationens drop-down meny kan välja att läsa lite information om mig, kontakta mig via ett kontaktformulär samt navigera tillbaka till startsidan.</w:t>
+        <w:t xml:space="preserve">En besökare som navigerar i applikationens </w:t>
+      </w:r>
+      <w:proofErr w:type="spellStart"/>
+      <w:r>
+        <w:rPr>
+          <w:sz w:val="24"/>
+          <w:szCs w:val="24"/>
+          <w:lang w:val="sv-SE"/>
+        </w:rPr>
+        <w:t>drop</w:t>
+      </w:r>
+      <w:proofErr w:type="spellEnd"/>
+      <w:r>
+        <w:rPr>
+          <w:sz w:val="24"/>
+          <w:szCs w:val="24"/>
+          <w:lang w:val="sv-SE"/>
+        </w:rPr>
+        <w:t>-down meny kan välja att läsa lite information om mig, kontakta mig via ett kontaktformulär samt navigera tillbaka till startsidan.</w:t>
       </w:r>
     </w:p>
     <w:p>
@@ -2177,15 +2639,105 @@
           <w:color w:val="000000"/>
           <w:lang w:val="sv-SE"/>
         </w:rPr>
-        <w:t>Trots att det är en "single page application" så kan användaren välja att navigera med "fram-och-tillbaka" knapparna i webbläsaren. Jag har också gjort så att varje sida ska har en så talande url som möjligt, så att användaren kan få ytterligare en indikator på vart hen befinner sig i applikationen.</w:t>
-      </w:r>
+        <w:t>Trots att det är en "</w:t>
+      </w:r>
+      <w:proofErr w:type="spellStart"/>
       <w:r>
         <w:rPr>
           <w:rFonts w:asciiTheme="minorHAnsi" w:hAnsiTheme="minorHAnsi"/>
           <w:color w:val="000000"/>
           <w:lang w:val="sv-SE"/>
         </w:rPr>
-        <w:t xml:space="preserve"> Om användaren önskar kan en url användas för att surfa in på en specifik del av applikationen eller helt enkelt öppna en specifik app i en annan webbläsarflik.</w:t>
+        <w:t>single</w:t>
+      </w:r>
+      <w:proofErr w:type="spellEnd"/>
+      <w:r>
+        <w:rPr>
+          <w:rFonts w:asciiTheme="minorHAnsi" w:hAnsiTheme="minorHAnsi"/>
+          <w:color w:val="000000"/>
+          <w:lang w:val="sv-SE"/>
+        </w:rPr>
+        <w:t xml:space="preserve"> page </w:t>
+      </w:r>
+      <w:proofErr w:type="spellStart"/>
+      <w:r>
+        <w:rPr>
+          <w:rFonts w:asciiTheme="minorHAnsi" w:hAnsiTheme="minorHAnsi"/>
+          <w:color w:val="000000"/>
+          <w:lang w:val="sv-SE"/>
+        </w:rPr>
+        <w:t>application</w:t>
+      </w:r>
+      <w:proofErr w:type="spellEnd"/>
+      <w:r>
+        <w:rPr>
+          <w:rFonts w:asciiTheme="minorHAnsi" w:hAnsiTheme="minorHAnsi"/>
+          <w:color w:val="000000"/>
+          <w:lang w:val="sv-SE"/>
+        </w:rPr>
+        <w:t xml:space="preserve">" så kan användaren välja att navigera med "fram-och-tillbaka" knapparna i webbläsaren. Jag har också gjort så att varje sida ska har en så talande </w:t>
+      </w:r>
+      <w:proofErr w:type="spellStart"/>
+      <w:r>
+        <w:rPr>
+          <w:rFonts w:asciiTheme="minorHAnsi" w:hAnsiTheme="minorHAnsi"/>
+          <w:color w:val="000000"/>
+          <w:lang w:val="sv-SE"/>
+        </w:rPr>
+        <w:t>url</w:t>
+      </w:r>
+      <w:proofErr w:type="spellEnd"/>
+      <w:r>
+        <w:rPr>
+          <w:rFonts w:asciiTheme="minorHAnsi" w:hAnsiTheme="minorHAnsi"/>
+          <w:color w:val="000000"/>
+          <w:lang w:val="sv-SE"/>
+        </w:rPr>
+        <w:t xml:space="preserve"> som möjligt, så att användaren kan få ytterligare en indikator på vart hen befinner sig i applikationen.</w:t>
+      </w:r>
+      <w:r>
+        <w:rPr>
+          <w:rFonts w:asciiTheme="minorHAnsi" w:hAnsiTheme="minorHAnsi"/>
+          <w:color w:val="000000"/>
+          <w:lang w:val="sv-SE"/>
+        </w:rPr>
+        <w:t xml:space="preserve"> Om användaren önskar kan en </w:t>
+      </w:r>
+      <w:proofErr w:type="spellStart"/>
+      <w:r>
+        <w:rPr>
+          <w:rFonts w:asciiTheme="minorHAnsi" w:hAnsiTheme="minorHAnsi"/>
+          <w:color w:val="000000"/>
+          <w:lang w:val="sv-SE"/>
+        </w:rPr>
+        <w:t>url</w:t>
+      </w:r>
+      <w:proofErr w:type="spellEnd"/>
+      <w:r>
+        <w:rPr>
+          <w:rFonts w:asciiTheme="minorHAnsi" w:hAnsiTheme="minorHAnsi"/>
+          <w:color w:val="000000"/>
+          <w:lang w:val="sv-SE"/>
+        </w:rPr>
+        <w:t xml:space="preserve"> användas för att surfa in på en specifik del av applikationen eller helt enkelt öppna en specifik </w:t>
+      </w:r>
+      <w:proofErr w:type="spellStart"/>
+      <w:r>
+        <w:rPr>
+          <w:rFonts w:asciiTheme="minorHAnsi" w:hAnsiTheme="minorHAnsi"/>
+          <w:color w:val="000000"/>
+          <w:lang w:val="sv-SE"/>
+        </w:rPr>
+        <w:t>app</w:t>
+      </w:r>
+      <w:proofErr w:type="spellEnd"/>
+      <w:r>
+        <w:rPr>
+          <w:rFonts w:asciiTheme="minorHAnsi" w:hAnsiTheme="minorHAnsi"/>
+          <w:color w:val="000000"/>
+          <w:lang w:val="sv-SE"/>
+        </w:rPr>
+        <w:t xml:space="preserve"> i en annan webbläsarflik.</w:t>
       </w:r>
     </w:p>
     <w:p>
@@ -2252,12 +2804,21 @@
                                 <w:szCs w:val="22"/>
                               </w:rPr>
                             </w:pPr>
+                            <w:proofErr w:type="spellStart"/>
                             <w:r>
                               <w:rPr>
                                 <w:sz w:val="22"/>
                                 <w:szCs w:val="22"/>
                               </w:rPr>
-                              <w:t xml:space="preserve">Figur </w:t>
+                              <w:t>Figur</w:t>
+                            </w:r>
+                            <w:proofErr w:type="spellEnd"/>
+                            <w:r>
+                              <w:rPr>
+                                <w:sz w:val="22"/>
+                                <w:szCs w:val="22"/>
+                              </w:rPr>
+                              <w:t xml:space="preserve"> </w:t>
                             </w:r>
                             <w:r>
                               <w:rPr>
@@ -2302,13 +2863,41 @@
                               </w:rPr>
                               <w:t xml:space="preserve">: </w:t>
                             </w:r>
+                            <w:proofErr w:type="spellStart"/>
                             <w:r>
                               <w:rPr>
                                 <w:i w:val="0"/>
                                 <w:sz w:val="22"/>
                                 <w:szCs w:val="22"/>
                               </w:rPr>
-                              <w:t>Applikationens startsida.</w:t>
+                              <w:t>Applikationens</w:t>
+                            </w:r>
+                            <w:proofErr w:type="spellEnd"/>
+                            <w:r>
+                              <w:rPr>
+                                <w:i w:val="0"/>
+                                <w:sz w:val="22"/>
+                                <w:szCs w:val="22"/>
+                              </w:rPr>
+                              <w:t xml:space="preserve"> </w:t>
+                            </w:r>
+                            <w:proofErr w:type="spellStart"/>
+                            <w:r>
+                              <w:rPr>
+                                <w:i w:val="0"/>
+                                <w:sz w:val="22"/>
+                                <w:szCs w:val="22"/>
+                              </w:rPr>
+                              <w:t>startsida</w:t>
+                            </w:r>
+                            <w:proofErr w:type="spellEnd"/>
+                            <w:r>
+                              <w:rPr>
+                                <w:i w:val="0"/>
+                                <w:sz w:val="22"/>
+                                <w:szCs w:val="22"/>
+                              </w:rPr>
+                              <w:t>.</w:t>
                             </w:r>
                           </w:p>
                         </w:txbxContent>
@@ -2327,7 +2916,11 @@
           </mc:Choice>
           <mc:Fallback>
             <w:pict>
-              <v:shape w14:anchorId="61E6C4DF" id="Textruta 4" o:spid="_x0000_s1030" type="#_x0000_t202" style="position:absolute;margin-left:-48.1pt;margin-top:319.85pt;width:258.75pt;height:.05pt;z-index:251663360;visibility:visible;mso-wrap-style:square;mso-wrap-distance-left:9pt;mso-wrap-distance-top:0;mso-wrap-distance-right:9pt;mso-wrap-distance-bottom:0;mso-position-horizontal:absolute;mso-position-horizontal-relative:text;mso-position-vertical:absolute;mso-position-vertical-relative:text;v-text-anchor:top" o:gfxdata="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" stroked="f">
+              <v:shapetype w14:anchorId="61E6C4DF" id="_x0000_t202" coordsize="21600,21600" o:spt="202" path="m,l,21600r21600,l21600,xe">
+                <v:stroke joinstyle="miter"/>
+                <v:path gradientshapeok="t" o:connecttype="rect"/>
+              </v:shapetype>
+              <v:shape id="Textruta 4" o:spid="_x0000_s1030" type="#_x0000_t202" style="position:absolute;margin-left:-48.1pt;margin-top:319.85pt;width:258.75pt;height:.05pt;z-index:251663360;visibility:visible;mso-wrap-style:square;mso-wrap-distance-left:9pt;mso-wrap-distance-top:0;mso-wrap-distance-right:9pt;mso-wrap-distance-bottom:0;mso-position-horizontal:absolute;mso-position-horizontal-relative:text;mso-position-vertical:absolute;mso-position-vertical-relative:text;v-text-anchor:top" o:gfxdata="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" stroked="f">
                 <v:textbox style="mso-fit-shape-to-text:t" inset="0,0,0,0">
                   <w:txbxContent>
                     <w:p>
@@ -2342,12 +2935,21 @@
                           <w:szCs w:val="22"/>
                         </w:rPr>
                       </w:pPr>
+                      <w:proofErr w:type="spellStart"/>
                       <w:r>
                         <w:rPr>
                           <w:sz w:val="22"/>
                           <w:szCs w:val="22"/>
                         </w:rPr>
-                        <w:t xml:space="preserve">Figur </w:t>
+                        <w:t>Figur</w:t>
+                      </w:r>
+                      <w:proofErr w:type="spellEnd"/>
+                      <w:r>
+                        <w:rPr>
+                          <w:sz w:val="22"/>
+                          <w:szCs w:val="22"/>
+                        </w:rPr>
+                        <w:t xml:space="preserve"> </w:t>
                       </w:r>
                       <w:r>
                         <w:rPr>
@@ -2392,13 +2994,41 @@
                         </w:rPr>
                         <w:t xml:space="preserve">: </w:t>
                       </w:r>
+                      <w:proofErr w:type="spellStart"/>
                       <w:r>
                         <w:rPr>
                           <w:i w:val="0"/>
                           <w:sz w:val="22"/>
                           <w:szCs w:val="22"/>
                         </w:rPr>
-                        <w:t>Applikationens startsida.</w:t>
+                        <w:t>Applikationens</w:t>
+                      </w:r>
+                      <w:proofErr w:type="spellEnd"/>
+                      <w:r>
+                        <w:rPr>
+                          <w:i w:val="0"/>
+                          <w:sz w:val="22"/>
+                          <w:szCs w:val="22"/>
+                        </w:rPr>
+                        <w:t xml:space="preserve"> </w:t>
+                      </w:r>
+                      <w:proofErr w:type="spellStart"/>
+                      <w:r>
+                        <w:rPr>
+                          <w:i w:val="0"/>
+                          <w:sz w:val="22"/>
+                          <w:szCs w:val="22"/>
+                        </w:rPr>
+                        <w:t>startsida</w:t>
+                      </w:r>
+                      <w:proofErr w:type="spellEnd"/>
+                      <w:r>
+                        <w:rPr>
+                          <w:i w:val="0"/>
+                          <w:sz w:val="22"/>
+                          <w:szCs w:val="22"/>
+                        </w:rPr>
+                        <w:t>.</w:t>
                       </w:r>
                     </w:p>
                   </w:txbxContent>
@@ -2518,12 +3148,21 @@
                                 <w:szCs w:val="22"/>
                               </w:rPr>
                             </w:pPr>
+                            <w:proofErr w:type="spellStart"/>
                             <w:r>
                               <w:rPr>
                                 <w:sz w:val="22"/>
                                 <w:szCs w:val="22"/>
                               </w:rPr>
-                              <w:t>Figur 2:</w:t>
+                              <w:t>Figur</w:t>
+                            </w:r>
+                            <w:proofErr w:type="spellEnd"/>
+                            <w:r>
+                              <w:rPr>
+                                <w:sz w:val="22"/>
+                                <w:szCs w:val="22"/>
+                              </w:rPr>
+                              <w:t xml:space="preserve"> 2:</w:t>
                             </w:r>
                             <w:r>
                               <w:rPr>
@@ -2531,7 +3170,25 @@
                                 <w:sz w:val="22"/>
                                 <w:szCs w:val="22"/>
                               </w:rPr>
-                              <w:t xml:space="preserve"> Applikationens chat.</w:t>
+                              <w:t xml:space="preserve"> </w:t>
+                            </w:r>
+                            <w:proofErr w:type="spellStart"/>
+                            <w:r>
+                              <w:rPr>
+                                <w:i w:val="0"/>
+                                <w:sz w:val="22"/>
+                                <w:szCs w:val="22"/>
+                              </w:rPr>
+                              <w:t>Applikationens</w:t>
+                            </w:r>
+                            <w:proofErr w:type="spellEnd"/>
+                            <w:r>
+                              <w:rPr>
+                                <w:i w:val="0"/>
+                                <w:sz w:val="22"/>
+                                <w:szCs w:val="22"/>
+                              </w:rPr>
+                              <w:t xml:space="preserve"> chat.</w:t>
                             </w:r>
                           </w:p>
                         </w:txbxContent>
@@ -2894,7 +3551,25 @@
           <w:szCs w:val="24"/>
           <w:lang w:val="sv-SE"/>
         </w:rPr>
-        <w:t>ag är ändå väldigt nöjd eftersom jag gjort ett stort lyft i förhållande till hur jag tidigare skrivit javascript. Jag ser detta som början på en mycket positiv u</w:t>
+        <w:t xml:space="preserve">ag är ändå väldigt nöjd eftersom jag gjort ett stort lyft i förhållande till hur jag tidigare skrivit </w:t>
+      </w:r>
+      <w:proofErr w:type="spellStart"/>
+      <w:r>
+        <w:rPr>
+          <w:sz w:val="24"/>
+          <w:szCs w:val="24"/>
+          <w:lang w:val="sv-SE"/>
+        </w:rPr>
+        <w:t>javascript</w:t>
+      </w:r>
+      <w:proofErr w:type="spellEnd"/>
+      <w:r>
+        <w:rPr>
+          <w:sz w:val="24"/>
+          <w:szCs w:val="24"/>
+          <w:lang w:val="sv-SE"/>
+        </w:rPr>
+        <w:t>. Jag ser detta som början på en mycket positiv u</w:t>
       </w:r>
       <w:r>
         <w:rPr>
@@ -2920,23 +3595,59 @@
           <w:szCs w:val="24"/>
           <w:lang w:val="sv-SE"/>
         </w:rPr>
-        <w:t>Att göra ett ajax-anrop till databasen, hantera</w:t>
-      </w:r>
-      <w:r>
-        <w:rPr>
-          <w:sz w:val="24"/>
-          <w:szCs w:val="24"/>
-          <w:lang w:val="sv-SE"/>
-        </w:rPr>
-        <w:t xml:space="preserve"> event, ta emot data, skapa html och lägga in det i DOM</w:t>
-      </w:r>
-      <w:r>
-        <w:rPr>
-          <w:sz w:val="24"/>
-          <w:szCs w:val="24"/>
-          <w:lang w:val="sv-SE"/>
-        </w:rPr>
-        <w:t>en på en och samma plats i koden</w:t>
+        <w:t xml:space="preserve">Att göra ett </w:t>
+      </w:r>
+      <w:proofErr w:type="spellStart"/>
+      <w:r>
+        <w:rPr>
+          <w:sz w:val="24"/>
+          <w:szCs w:val="24"/>
+          <w:lang w:val="sv-SE"/>
+        </w:rPr>
+        <w:t>ajax</w:t>
+      </w:r>
+      <w:proofErr w:type="spellEnd"/>
+      <w:r>
+        <w:rPr>
+          <w:sz w:val="24"/>
+          <w:szCs w:val="24"/>
+          <w:lang w:val="sv-SE"/>
+        </w:rPr>
+        <w:t>-anrop till databasen, hantera</w:t>
+      </w:r>
+      <w:r>
+        <w:rPr>
+          <w:sz w:val="24"/>
+          <w:szCs w:val="24"/>
+          <w:lang w:val="sv-SE"/>
+        </w:rPr>
+        <w:t xml:space="preserve"> event, ta emot data, skapa html och lägga in det i </w:t>
+      </w:r>
+      <w:proofErr w:type="spellStart"/>
+      <w:r>
+        <w:rPr>
+          <w:sz w:val="24"/>
+          <w:szCs w:val="24"/>
+          <w:lang w:val="sv-SE"/>
+        </w:rPr>
+        <w:t>DOM</w:t>
+      </w:r>
+      <w:r>
+        <w:rPr>
+          <w:sz w:val="24"/>
+          <w:szCs w:val="24"/>
+          <w:lang w:val="sv-SE"/>
+        </w:rPr>
+        <w:t>en</w:t>
+      </w:r>
+      <w:proofErr w:type="spellEnd"/>
+      <w:r>
+        <w:rPr>
+          <w:sz w:val="24"/>
+          <w:szCs w:val="24"/>
+          <w:lang w:val="sv-SE"/>
+        </w:rPr>
+        <w:t xml:space="preserve"> på en och samma plats i koden</w:t>
       </w:r>
       <w:r>
         <w:rPr>
@@ -2968,7 +3679,25 @@
           <w:szCs w:val="24"/>
           <w:lang w:val="sv-SE"/>
         </w:rPr>
-        <w:t xml:space="preserve">arbete med javascript. Jag tror också att de flesta </w:t>
+        <w:t xml:space="preserve">arbete med </w:t>
+      </w:r>
+      <w:proofErr w:type="spellStart"/>
+      <w:r>
+        <w:rPr>
+          <w:sz w:val="24"/>
+          <w:szCs w:val="24"/>
+          <w:lang w:val="sv-SE"/>
+        </w:rPr>
+        <w:t>javascript</w:t>
+      </w:r>
+      <w:proofErr w:type="spellEnd"/>
+      <w:r>
+        <w:rPr>
+          <w:sz w:val="24"/>
+          <w:szCs w:val="24"/>
+          <w:lang w:val="sv-SE"/>
+        </w:rPr>
+        <w:t xml:space="preserve">. Jag tror också att de flesta </w:t>
       </w:r>
       <w:r>
         <w:rPr>
@@ -3041,7 +3770,25 @@
           <w:szCs w:val="24"/>
           <w:lang w:val="sv-SE"/>
         </w:rPr>
-        <w:t xml:space="preserve"> med hjälp av ramverket Backbone med dess modeller och vyer</w:t>
+        <w:t xml:space="preserve"> med hjälp av ramverket </w:t>
+      </w:r>
+      <w:proofErr w:type="spellStart"/>
+      <w:r>
+        <w:rPr>
+          <w:sz w:val="24"/>
+          <w:szCs w:val="24"/>
+          <w:lang w:val="sv-SE"/>
+        </w:rPr>
+        <w:t>Backbone</w:t>
+      </w:r>
+      <w:proofErr w:type="spellEnd"/>
+      <w:r>
+        <w:rPr>
+          <w:sz w:val="24"/>
+          <w:szCs w:val="24"/>
+          <w:lang w:val="sv-SE"/>
+        </w:rPr>
+        <w:t xml:space="preserve"> med dess modeller och vyer</w:t>
       </w:r>
       <w:r>
         <w:rPr>
@@ -3211,7 +3958,43 @@
           <w:szCs w:val="24"/>
           <w:lang w:val="sv-SE"/>
         </w:rPr>
-        <w:t>I kombination med Backbone har jag använt mig av requirejs för att dela upp koden i moduler. Upplägget är en modul per fil och att varje modul ska begränsas till att utf</w:t>
+        <w:t xml:space="preserve">I kombination med </w:t>
+      </w:r>
+      <w:proofErr w:type="spellStart"/>
+      <w:r>
+        <w:rPr>
+          <w:sz w:val="24"/>
+          <w:szCs w:val="24"/>
+          <w:lang w:val="sv-SE"/>
+        </w:rPr>
+        <w:t>Backbone</w:t>
+      </w:r>
+      <w:proofErr w:type="spellEnd"/>
+      <w:r>
+        <w:rPr>
+          <w:sz w:val="24"/>
+          <w:szCs w:val="24"/>
+          <w:lang w:val="sv-SE"/>
+        </w:rPr>
+        <w:t xml:space="preserve"> har jag använt mig av </w:t>
+      </w:r>
+      <w:proofErr w:type="spellStart"/>
+      <w:r>
+        <w:rPr>
+          <w:sz w:val="24"/>
+          <w:szCs w:val="24"/>
+          <w:lang w:val="sv-SE"/>
+        </w:rPr>
+        <w:t>requirejs</w:t>
+      </w:r>
+      <w:proofErr w:type="spellEnd"/>
+      <w:r>
+        <w:rPr>
+          <w:sz w:val="24"/>
+          <w:szCs w:val="24"/>
+          <w:lang w:val="sv-SE"/>
+        </w:rPr>
+        <w:t xml:space="preserve"> för att dela upp koden i moduler. Upplägget är en modul per fil och att varje modul ska begränsas till att utf</w:t>
       </w:r>
       <w:r>
         <w:rPr>
@@ -3299,6 +4082,7 @@
         </w:rPr>
         <w:t xml:space="preserve">Det blir enklare att bygga modulerna enligt principen för det som på engelska kallas för </w:t>
       </w:r>
+      <w:proofErr w:type="spellStart"/>
       <w:r>
         <w:rPr>
           <w:i/>
@@ -3306,8 +4090,29 @@
           <w:szCs w:val="24"/>
           <w:lang w:val="sv-SE"/>
         </w:rPr>
-        <w:t>loose coupling</w:t>
-      </w:r>
+        <w:t>loose</w:t>
+      </w:r>
+      <w:proofErr w:type="spellEnd"/>
+      <w:r>
+        <w:rPr>
+          <w:i/>
+          <w:sz w:val="24"/>
+          <w:szCs w:val="24"/>
+          <w:lang w:val="sv-SE"/>
+        </w:rPr>
+        <w:t xml:space="preserve"> </w:t>
+      </w:r>
+      <w:proofErr w:type="spellStart"/>
+      <w:r>
+        <w:rPr>
+          <w:i/>
+          <w:sz w:val="24"/>
+          <w:szCs w:val="24"/>
+          <w:lang w:val="sv-SE"/>
+        </w:rPr>
+        <w:t>coupling</w:t>
+      </w:r>
+      <w:proofErr w:type="spellEnd"/>
       <w:r>
         <w:rPr>
           <w:sz w:val="24"/>
@@ -3416,7 +4221,25 @@
           <w:szCs w:val="24"/>
           <w:lang w:val="sv-SE"/>
         </w:rPr>
-        <w:t xml:space="preserve"> negativ påverkan på andra delar av koden. Jag har också refaktorerat kod i moduler och nästan aldrig har det resulterat i fel utanför modulens ramar.</w:t>
+        <w:t xml:space="preserve"> negativ påverkan på andra delar av koden. Jag har också </w:t>
+      </w:r>
+      <w:proofErr w:type="spellStart"/>
+      <w:r>
+        <w:rPr>
+          <w:sz w:val="24"/>
+          <w:szCs w:val="24"/>
+          <w:lang w:val="sv-SE"/>
+        </w:rPr>
+        <w:t>refaktorerat</w:t>
+      </w:r>
+      <w:proofErr w:type="spellEnd"/>
+      <w:r>
+        <w:rPr>
+          <w:sz w:val="24"/>
+          <w:szCs w:val="24"/>
+          <w:lang w:val="sv-SE"/>
+        </w:rPr>
+        <w:t xml:space="preserve"> kod i moduler och nästan aldrig har det resulterat i fel utanför modulens ramar.</w:t>
       </w:r>
       <w:r>
         <w:rPr>
@@ -3509,32 +4332,176 @@
           <w:szCs w:val="24"/>
           <w:lang w:val="sv-SE"/>
         </w:rPr>
-        <w:t>nda sedan projektets start har javascript legat i fokus för mina personliga mål, därför föll det sig naturligt att välja nodejs som back-end lösning. Jag har länge varit nyfiken på node och tycker det har varit mycket givande och intressant att prova på.</w:t>
-      </w:r>
-      <w:r>
-        <w:rPr>
-          <w:sz w:val="24"/>
-          <w:szCs w:val="24"/>
-          <w:lang w:val="sv-SE"/>
-        </w:rPr>
-        <w:t xml:space="preserve"> Jag har använt node på ett väldigt enkelt plan och inte på något sätt fördjupat mig i det. Men det är en start och jag har nu förutsättningarna att själv experimentera och fördjupa mig i hur node kan användas på flera sätt. Dock har det varit fullt tillräckligt inom tidsramarna för projektet. </w:t>
-      </w:r>
-    </w:p>
-    <w:p>
-      <w:pPr>
-        <w:rPr>
-          <w:sz w:val="24"/>
-          <w:szCs w:val="24"/>
-          <w:lang w:val="sv-SE"/>
-        </w:rPr>
-      </w:pPr>
-      <w:r>
-        <w:rPr>
-          <w:sz w:val="24"/>
-          <w:szCs w:val="24"/>
-          <w:lang w:val="sv-SE"/>
-        </w:rPr>
-        <w:t>En node server i kombination med databasen MongoDB föll sig naturligt även av anledningen att Backbone är som gjort för att skicka JSON - objekt till se</w:t>
+        <w:t xml:space="preserve">nda sedan projektets start har </w:t>
+      </w:r>
+      <w:proofErr w:type="spellStart"/>
+      <w:r>
+        <w:rPr>
+          <w:sz w:val="24"/>
+          <w:szCs w:val="24"/>
+          <w:lang w:val="sv-SE"/>
+        </w:rPr>
+        <w:t>javascript</w:t>
+      </w:r>
+      <w:proofErr w:type="spellEnd"/>
+      <w:r>
+        <w:rPr>
+          <w:sz w:val="24"/>
+          <w:szCs w:val="24"/>
+          <w:lang w:val="sv-SE"/>
+        </w:rPr>
+        <w:t xml:space="preserve"> legat i fokus för mina personliga mål, därför föll det sig naturligt att välja </w:t>
+      </w:r>
+      <w:proofErr w:type="spellStart"/>
+      <w:r>
+        <w:rPr>
+          <w:sz w:val="24"/>
+          <w:szCs w:val="24"/>
+          <w:lang w:val="sv-SE"/>
+        </w:rPr>
+        <w:t>nodejs</w:t>
+      </w:r>
+      <w:proofErr w:type="spellEnd"/>
+      <w:r>
+        <w:rPr>
+          <w:sz w:val="24"/>
+          <w:szCs w:val="24"/>
+          <w:lang w:val="sv-SE"/>
+        </w:rPr>
+        <w:t xml:space="preserve"> som back-end lösning. Jag har länge varit nyfiken på </w:t>
+      </w:r>
+      <w:proofErr w:type="spellStart"/>
+      <w:r>
+        <w:rPr>
+          <w:sz w:val="24"/>
+          <w:szCs w:val="24"/>
+          <w:lang w:val="sv-SE"/>
+        </w:rPr>
+        <w:t>node</w:t>
+      </w:r>
+      <w:proofErr w:type="spellEnd"/>
+      <w:r>
+        <w:rPr>
+          <w:sz w:val="24"/>
+          <w:szCs w:val="24"/>
+          <w:lang w:val="sv-SE"/>
+        </w:rPr>
+        <w:t xml:space="preserve"> och tycker det har varit mycket givande och intressant att prova på.</w:t>
+      </w:r>
+      <w:r>
+        <w:rPr>
+          <w:sz w:val="24"/>
+          <w:szCs w:val="24"/>
+          <w:lang w:val="sv-SE"/>
+        </w:rPr>
+        <w:t xml:space="preserve"> Jag har använt </w:t>
+      </w:r>
+      <w:proofErr w:type="spellStart"/>
+      <w:r>
+        <w:rPr>
+          <w:sz w:val="24"/>
+          <w:szCs w:val="24"/>
+          <w:lang w:val="sv-SE"/>
+        </w:rPr>
+        <w:t>node</w:t>
+      </w:r>
+      <w:proofErr w:type="spellEnd"/>
+      <w:r>
+        <w:rPr>
+          <w:sz w:val="24"/>
+          <w:szCs w:val="24"/>
+          <w:lang w:val="sv-SE"/>
+        </w:rPr>
+        <w:t xml:space="preserve"> på ett väldigt enkelt plan och inte på något sätt fördjupat mig i det. Men det är en start och jag har nu förutsättningarna att själv experimentera och fördjupa mig i hur </w:t>
+      </w:r>
+      <w:proofErr w:type="spellStart"/>
+      <w:r>
+        <w:rPr>
+          <w:sz w:val="24"/>
+          <w:szCs w:val="24"/>
+          <w:lang w:val="sv-SE"/>
+        </w:rPr>
+        <w:t>node</w:t>
+      </w:r>
+      <w:proofErr w:type="spellEnd"/>
+      <w:r>
+        <w:rPr>
+          <w:sz w:val="24"/>
+          <w:szCs w:val="24"/>
+          <w:lang w:val="sv-SE"/>
+        </w:rPr>
+        <w:t xml:space="preserve"> kan användas på flera sätt. Dock har det varit fullt tillräckligt inom tidsramarna för projektet. </w:t>
+      </w:r>
+    </w:p>
+    <w:p>
+      <w:pPr>
+        <w:rPr>
+          <w:sz w:val="24"/>
+          <w:szCs w:val="24"/>
+          <w:lang w:val="sv-SE"/>
+        </w:rPr>
+      </w:pPr>
+      <w:r>
+        <w:rPr>
+          <w:sz w:val="24"/>
+          <w:szCs w:val="24"/>
+          <w:lang w:val="sv-SE"/>
+        </w:rPr>
+        <w:t xml:space="preserve">En </w:t>
+      </w:r>
+      <w:proofErr w:type="spellStart"/>
+      <w:r>
+        <w:rPr>
+          <w:sz w:val="24"/>
+          <w:szCs w:val="24"/>
+          <w:lang w:val="sv-SE"/>
+        </w:rPr>
+        <w:t>node</w:t>
+      </w:r>
+      <w:proofErr w:type="spellEnd"/>
+      <w:r>
+        <w:rPr>
+          <w:sz w:val="24"/>
+          <w:szCs w:val="24"/>
+          <w:lang w:val="sv-SE"/>
+        </w:rPr>
+        <w:t xml:space="preserve"> server i kombination med databasen </w:t>
+      </w:r>
+      <w:proofErr w:type="spellStart"/>
+      <w:r>
+        <w:rPr>
+          <w:sz w:val="24"/>
+          <w:szCs w:val="24"/>
+          <w:lang w:val="sv-SE"/>
+        </w:rPr>
+        <w:t>MongoDB</w:t>
+      </w:r>
+      <w:proofErr w:type="spellEnd"/>
+      <w:r>
+        <w:rPr>
+          <w:sz w:val="24"/>
+          <w:szCs w:val="24"/>
+          <w:lang w:val="sv-SE"/>
+        </w:rPr>
+        <w:t xml:space="preserve"> föll sig naturligt även av anledningen att </w:t>
+      </w:r>
+      <w:proofErr w:type="spellStart"/>
+      <w:r>
+        <w:rPr>
+          <w:sz w:val="24"/>
+          <w:szCs w:val="24"/>
+          <w:lang w:val="sv-SE"/>
+        </w:rPr>
+        <w:t>Backbone</w:t>
+      </w:r>
+      <w:proofErr w:type="spellEnd"/>
+      <w:r>
+        <w:rPr>
+          <w:sz w:val="24"/>
+          <w:szCs w:val="24"/>
+          <w:lang w:val="sv-SE"/>
+        </w:rPr>
+        <w:t xml:space="preserve"> är som gjort för att skicka JSON - objekt till se</w:t>
       </w:r>
       <w:r>
         <w:rPr>
@@ -3591,7 +4558,25 @@
           <w:szCs w:val="24"/>
           <w:lang w:val="sv-SE"/>
         </w:rPr>
-        <w:t xml:space="preserve"> Backbone, insåg jag snabbt att </w:t>
+        <w:t xml:space="preserve"> </w:t>
+      </w:r>
+      <w:proofErr w:type="spellStart"/>
+      <w:r>
+        <w:rPr>
+          <w:sz w:val="24"/>
+          <w:szCs w:val="24"/>
+          <w:lang w:val="sv-SE"/>
+        </w:rPr>
+        <w:t>Backbone</w:t>
+      </w:r>
+      <w:proofErr w:type="spellEnd"/>
+      <w:r>
+        <w:rPr>
+          <w:sz w:val="24"/>
+          <w:szCs w:val="24"/>
+          <w:lang w:val="sv-SE"/>
+        </w:rPr>
+        <w:t xml:space="preserve">, insåg jag snabbt att </w:t>
       </w:r>
       <w:r>
         <w:rPr>
@@ -3607,15 +4592,69 @@
           <w:szCs w:val="24"/>
           <w:lang w:val="sv-SE"/>
         </w:rPr>
-        <w:t xml:space="preserve">anpassat för ett REST api på serversidan. </w:t>
-      </w:r>
-      <w:r>
-        <w:rPr>
-          <w:sz w:val="24"/>
-          <w:szCs w:val="24"/>
-          <w:lang w:val="sv-SE"/>
-        </w:rPr>
-        <w:t>Eftersom jag aldrig hört talas om REST eller RESTful api så</w:t>
+        <w:t xml:space="preserve">anpassat för ett REST </w:t>
+      </w:r>
+      <w:proofErr w:type="spellStart"/>
+      <w:r>
+        <w:rPr>
+          <w:sz w:val="24"/>
+          <w:szCs w:val="24"/>
+          <w:lang w:val="sv-SE"/>
+        </w:rPr>
+        <w:t>api</w:t>
+      </w:r>
+      <w:proofErr w:type="spellEnd"/>
+      <w:r>
+        <w:rPr>
+          <w:sz w:val="24"/>
+          <w:szCs w:val="24"/>
+          <w:lang w:val="sv-SE"/>
+        </w:rPr>
+        <w:t xml:space="preserve"> på serversidan. </w:t>
+      </w:r>
+      <w:r>
+        <w:rPr>
+          <w:sz w:val="24"/>
+          <w:szCs w:val="24"/>
+          <w:lang w:val="sv-SE"/>
+        </w:rPr>
+        <w:t xml:space="preserve">Eftersom jag aldrig hört talas om REST eller </w:t>
+      </w:r>
+      <w:proofErr w:type="spellStart"/>
+      <w:r>
+        <w:rPr>
+          <w:sz w:val="24"/>
+          <w:szCs w:val="24"/>
+          <w:lang w:val="sv-SE"/>
+        </w:rPr>
+        <w:t>RESTful</w:t>
+      </w:r>
+      <w:proofErr w:type="spellEnd"/>
+      <w:r>
+        <w:rPr>
+          <w:sz w:val="24"/>
+          <w:szCs w:val="24"/>
+          <w:lang w:val="sv-SE"/>
+        </w:rPr>
+        <w:t xml:space="preserve"> </w:t>
+      </w:r>
+      <w:proofErr w:type="spellStart"/>
+      <w:r>
+        <w:rPr>
+          <w:sz w:val="24"/>
+          <w:szCs w:val="24"/>
+          <w:lang w:val="sv-SE"/>
+        </w:rPr>
+        <w:t>api</w:t>
+      </w:r>
+      <w:proofErr w:type="spellEnd"/>
+      <w:r>
+        <w:rPr>
+          <w:sz w:val="24"/>
+          <w:szCs w:val="24"/>
+          <w:lang w:val="sv-SE"/>
+        </w:rPr>
+        <w:t xml:space="preserve"> så</w:t>
       </w:r>
       <w:r>
         <w:rPr>
@@ -3631,23 +4670,113 @@
           <w:szCs w:val="24"/>
           <w:lang w:val="sv-SE"/>
         </w:rPr>
-        <w:t xml:space="preserve"> sedan ett REST api i min server.js fil.</w:t>
-      </w:r>
-      <w:r>
-        <w:rPr>
-          <w:sz w:val="24"/>
-          <w:szCs w:val="24"/>
-          <w:lang w:val="sv-SE"/>
-        </w:rPr>
-        <w:t xml:space="preserve"> Det var ett REST api som täckte full CRUD (post, get, put och delete)</w:t>
-      </w:r>
-      <w:r>
-        <w:rPr>
-          <w:sz w:val="24"/>
-          <w:szCs w:val="24"/>
-          <w:lang w:val="sv-SE"/>
-        </w:rPr>
-        <w:t xml:space="preserve"> och efter en del tester visste jag att det gick att ansluta till en node-server med databas</w:t>
+        <w:t xml:space="preserve"> sedan ett REST </w:t>
+      </w:r>
+      <w:proofErr w:type="spellStart"/>
+      <w:r>
+        <w:rPr>
+          <w:sz w:val="24"/>
+          <w:szCs w:val="24"/>
+          <w:lang w:val="sv-SE"/>
+        </w:rPr>
+        <w:t>api</w:t>
+      </w:r>
+      <w:proofErr w:type="spellEnd"/>
+      <w:r>
+        <w:rPr>
+          <w:sz w:val="24"/>
+          <w:szCs w:val="24"/>
+          <w:lang w:val="sv-SE"/>
+        </w:rPr>
+        <w:t xml:space="preserve"> i min server.js fil.</w:t>
+      </w:r>
+      <w:r>
+        <w:rPr>
+          <w:sz w:val="24"/>
+          <w:szCs w:val="24"/>
+          <w:lang w:val="sv-SE"/>
+        </w:rPr>
+        <w:t xml:space="preserve"> Det var ett REST </w:t>
+      </w:r>
+      <w:proofErr w:type="spellStart"/>
+      <w:r>
+        <w:rPr>
+          <w:sz w:val="24"/>
+          <w:szCs w:val="24"/>
+          <w:lang w:val="sv-SE"/>
+        </w:rPr>
+        <w:t>api</w:t>
+      </w:r>
+      <w:proofErr w:type="spellEnd"/>
+      <w:r>
+        <w:rPr>
+          <w:sz w:val="24"/>
+          <w:szCs w:val="24"/>
+          <w:lang w:val="sv-SE"/>
+        </w:rPr>
+        <w:t xml:space="preserve"> som täckte full CRUD (post, get, </w:t>
+      </w:r>
+      <w:proofErr w:type="spellStart"/>
+      <w:r>
+        <w:rPr>
+          <w:sz w:val="24"/>
+          <w:szCs w:val="24"/>
+          <w:lang w:val="sv-SE"/>
+        </w:rPr>
+        <w:t>put</w:t>
+      </w:r>
+      <w:proofErr w:type="spellEnd"/>
+      <w:r>
+        <w:rPr>
+          <w:sz w:val="24"/>
+          <w:szCs w:val="24"/>
+          <w:lang w:val="sv-SE"/>
+        </w:rPr>
+        <w:t xml:space="preserve"> och </w:t>
+      </w:r>
+      <w:proofErr w:type="spellStart"/>
+      <w:r>
+        <w:rPr>
+          <w:sz w:val="24"/>
+          <w:szCs w:val="24"/>
+          <w:lang w:val="sv-SE"/>
+        </w:rPr>
+        <w:t>delete</w:t>
+      </w:r>
+      <w:proofErr w:type="spellEnd"/>
+      <w:r>
+        <w:rPr>
+          <w:sz w:val="24"/>
+          <w:szCs w:val="24"/>
+          <w:lang w:val="sv-SE"/>
+        </w:rPr>
+        <w:t>)</w:t>
+      </w:r>
+      <w:r>
+        <w:rPr>
+          <w:sz w:val="24"/>
+          <w:szCs w:val="24"/>
+          <w:lang w:val="sv-SE"/>
+        </w:rPr>
+        <w:t xml:space="preserve"> och efter en del tester visste jag att det gick att ansluta till en </w:t>
+      </w:r>
+      <w:proofErr w:type="spellStart"/>
+      <w:r>
+        <w:rPr>
+          <w:sz w:val="24"/>
+          <w:szCs w:val="24"/>
+          <w:lang w:val="sv-SE"/>
+        </w:rPr>
+        <w:t>node</w:t>
+      </w:r>
+      <w:proofErr w:type="spellEnd"/>
+      <w:r>
+        <w:rPr>
+          <w:sz w:val="24"/>
+          <w:szCs w:val="24"/>
+          <w:lang w:val="sv-SE"/>
+        </w:rPr>
+        <w:t>-server med databas</w:t>
       </w:r>
       <w:r>
         <w:rPr>
@@ -3784,7 +4913,25 @@
           <w:szCs w:val="24"/>
           <w:lang w:val="sv-SE"/>
         </w:rPr>
-        <w:t xml:space="preserve">Anledningen att jag utvecklade ett REST api med full CRUD var kravet att chatten skulle innehålla funktionalitet för att både radera och uppdatera meddelanden. </w:t>
+        <w:t xml:space="preserve">Anledningen att jag utvecklade ett REST </w:t>
+      </w:r>
+      <w:proofErr w:type="spellStart"/>
+      <w:r>
+        <w:rPr>
+          <w:sz w:val="24"/>
+          <w:szCs w:val="24"/>
+          <w:lang w:val="sv-SE"/>
+        </w:rPr>
+        <w:t>api</w:t>
+      </w:r>
+      <w:proofErr w:type="spellEnd"/>
+      <w:r>
+        <w:rPr>
+          <w:sz w:val="24"/>
+          <w:szCs w:val="24"/>
+          <w:lang w:val="sv-SE"/>
+        </w:rPr>
+        <w:t xml:space="preserve"> med full CRUD var kravet att chatten skulle innehålla funktionalitet för att både radera och uppdatera meddelanden. </w:t>
       </w:r>
       <w:r>
         <w:rPr>
@@ -3840,7 +4987,25 @@
           <w:szCs w:val="24"/>
           <w:lang w:val="sv-SE"/>
         </w:rPr>
-        <w:t>. Därför gjorde jag ”misstaget” att först implementera full CRUD med ett REST api för att</w:t>
+        <w:t xml:space="preserve">. Därför gjorde jag ”misstaget” att först implementera full CRUD med ett REST </w:t>
+      </w:r>
+      <w:proofErr w:type="spellStart"/>
+      <w:r>
+        <w:rPr>
+          <w:sz w:val="24"/>
+          <w:szCs w:val="24"/>
+          <w:lang w:val="sv-SE"/>
+        </w:rPr>
+        <w:t>api</w:t>
+      </w:r>
+      <w:proofErr w:type="spellEnd"/>
+      <w:r>
+        <w:rPr>
+          <w:sz w:val="24"/>
+          <w:szCs w:val="24"/>
+          <w:lang w:val="sv-SE"/>
+        </w:rPr>
+        <w:t xml:space="preserve"> för att</w:t>
       </w:r>
       <w:r>
         <w:rPr>
@@ -3858,13 +5023,41 @@
         </w:rPr>
         <w:t xml:space="preserve"> läsa på om </w:t>
       </w:r>
-      <w:r>
-        <w:rPr>
-          <w:sz w:val="24"/>
-          <w:szCs w:val="24"/>
-          <w:lang w:val="sv-SE"/>
-        </w:rPr>
-        <w:t xml:space="preserve">node och web sockets. </w:t>
+      <w:proofErr w:type="spellStart"/>
+      <w:r>
+        <w:rPr>
+          <w:sz w:val="24"/>
+          <w:szCs w:val="24"/>
+          <w:lang w:val="sv-SE"/>
+        </w:rPr>
+        <w:t>node</w:t>
+      </w:r>
+      <w:proofErr w:type="spellEnd"/>
+      <w:r>
+        <w:rPr>
+          <w:sz w:val="24"/>
+          <w:szCs w:val="24"/>
+          <w:lang w:val="sv-SE"/>
+        </w:rPr>
+        <w:t xml:space="preserve"> och web </w:t>
+      </w:r>
+      <w:proofErr w:type="spellStart"/>
+      <w:r>
+        <w:rPr>
+          <w:sz w:val="24"/>
+          <w:szCs w:val="24"/>
+          <w:lang w:val="sv-SE"/>
+        </w:rPr>
+        <w:t>sockets</w:t>
+      </w:r>
+      <w:proofErr w:type="spellEnd"/>
+      <w:r>
+        <w:rPr>
+          <w:sz w:val="24"/>
+          <w:szCs w:val="24"/>
+          <w:lang w:val="sv-SE"/>
+        </w:rPr>
+        <w:t xml:space="preserve">. </w:t>
       </w:r>
     </w:p>
     <w:p>
@@ -3889,7 +5082,25 @@
           <w:szCs w:val="24"/>
           <w:lang w:val="sv-SE"/>
         </w:rPr>
-        <w:t xml:space="preserve">h problem har det varit mycket intressant att lära sig om node och </w:t>
+        <w:t xml:space="preserve">h problem har det varit mycket intressant att lära sig om </w:t>
+      </w:r>
+      <w:proofErr w:type="spellStart"/>
+      <w:r>
+        <w:rPr>
+          <w:sz w:val="24"/>
+          <w:szCs w:val="24"/>
+          <w:lang w:val="sv-SE"/>
+        </w:rPr>
+        <w:t>node</w:t>
+      </w:r>
+      <w:proofErr w:type="spellEnd"/>
+      <w:r>
+        <w:rPr>
+          <w:sz w:val="24"/>
+          <w:szCs w:val="24"/>
+          <w:lang w:val="sv-SE"/>
+        </w:rPr>
+        <w:t xml:space="preserve"> och </w:t>
       </w:r>
       <w:r>
         <w:rPr>
@@ -3928,314 +5139,449 @@
           <w:sz w:val="28"/>
           <w:szCs w:val="28"/>
         </w:rPr>
-        <w:t>Min utvecklingsmiljö</w:t>
-      </w:r>
-    </w:p>
-    <w:p>
-      <w:pPr>
-        <w:rPr>
-          <w:sz w:val="24"/>
-          <w:szCs w:val="24"/>
-          <w:lang w:val="sv-SE"/>
-        </w:rPr>
-      </w:pPr>
-      <w:r>
-        <w:rPr>
-          <w:sz w:val="24"/>
-          <w:szCs w:val="24"/>
-          <w:lang w:val="sv-SE"/>
-        </w:rPr>
-        <w:t xml:space="preserve">Jag tycker att min utvecklingsmiljö har varit minst sagt utmanande. </w:t>
-      </w:r>
-      <w:r>
-        <w:rPr>
-          <w:sz w:val="24"/>
-          <w:szCs w:val="24"/>
-          <w:lang w:val="sv-SE"/>
-        </w:rPr>
-        <w:t xml:space="preserve">Under projektets elaborativa fas var det en mycket stressig upplevelse att sätta sig in i ca 8 st nya ramverk och bibliotek inklusive nya backend tekniker. </w:t>
-      </w:r>
-      <w:r>
-        <w:rPr>
-          <w:sz w:val="24"/>
-          <w:szCs w:val="24"/>
-          <w:lang w:val="sv-SE"/>
-        </w:rPr>
-        <w:t>Det fanns många riskfyllda moment som skulle rymmas inom ganska åtstramade tidsramar. Det tog lång tid att konfigurera och få alla parametrar att stämma för att kunna hosta projektet och som jag ser</w:t>
-      </w:r>
-      <w:r>
-        <w:rPr>
-          <w:sz w:val="24"/>
-          <w:szCs w:val="24"/>
-          <w:lang w:val="sv-SE"/>
-        </w:rPr>
-        <w:t xml:space="preserve"> det åstadkomma </w:t>
-      </w:r>
-      <w:r>
-        <w:rPr>
-          <w:sz w:val="24"/>
-          <w:szCs w:val="24"/>
-          <w:lang w:val="sv-SE"/>
-        </w:rPr>
-        <w:t>delleveranser.</w:t>
-      </w:r>
-      <w:r>
-        <w:rPr>
-          <w:sz w:val="24"/>
-          <w:szCs w:val="24"/>
-          <w:lang w:val="sv-SE"/>
-        </w:rPr>
-        <w:t xml:space="preserve"> Min första delleverans blev </w:t>
-      </w:r>
-      <w:r>
-        <w:rPr>
-          <w:sz w:val="24"/>
-          <w:szCs w:val="24"/>
-          <w:lang w:val="sv-SE"/>
-        </w:rPr>
-        <w:t>försenad</w:t>
-      </w:r>
-      <w:r>
-        <w:rPr>
-          <w:sz w:val="24"/>
-          <w:szCs w:val="24"/>
-          <w:lang w:val="sv-SE"/>
-        </w:rPr>
-        <w:t xml:space="preserve"> vilket är allvarligt </w:t>
-      </w:r>
-      <w:r>
-        <w:rPr>
-          <w:sz w:val="24"/>
-          <w:szCs w:val="24"/>
-          <w:lang w:val="sv-SE"/>
-        </w:rPr>
-        <w:t xml:space="preserve">p.g.a. vikten av att </w:t>
-      </w:r>
-      <w:r>
-        <w:rPr>
-          <w:sz w:val="24"/>
-          <w:szCs w:val="24"/>
-          <w:lang w:val="sv-SE"/>
-        </w:rPr>
-        <w:t>släppa första delleveransen så snabbt som möjligt. E</w:t>
-      </w:r>
-      <w:r>
-        <w:rPr>
-          <w:sz w:val="24"/>
-          <w:szCs w:val="24"/>
-          <w:lang w:val="sv-SE"/>
-        </w:rPr>
-        <w:t>fter</w:t>
-      </w:r>
-      <w:r>
-        <w:rPr>
-          <w:sz w:val="24"/>
-          <w:szCs w:val="24"/>
-          <w:lang w:val="sv-SE"/>
-        </w:rPr>
-        <w:t xml:space="preserve"> första delleveransen kunde jag dock </w:t>
-      </w:r>
-      <w:r>
-        <w:rPr>
-          <w:sz w:val="24"/>
-          <w:szCs w:val="24"/>
-          <w:lang w:val="sv-SE"/>
-        </w:rPr>
-        <w:t>leverera</w:t>
-      </w:r>
-      <w:r>
-        <w:rPr>
-          <w:sz w:val="24"/>
-          <w:szCs w:val="24"/>
-          <w:lang w:val="sv-SE"/>
-        </w:rPr>
-        <w:t xml:space="preserve"> kontinuerligt</w:t>
-      </w:r>
-      <w:r>
-        <w:rPr>
-          <w:sz w:val="24"/>
-          <w:szCs w:val="24"/>
-          <w:lang w:val="sv-SE"/>
-        </w:rPr>
-        <w:t>.</w:t>
-      </w:r>
-      <w:r>
-        <w:rPr>
-          <w:sz w:val="24"/>
-          <w:szCs w:val="24"/>
-          <w:lang w:val="sv-SE"/>
-        </w:rPr>
-        <w:t xml:space="preserve"> </w:t>
-      </w:r>
-    </w:p>
-    <w:p>
-      <w:pPr>
-        <w:rPr>
-          <w:sz w:val="24"/>
-          <w:szCs w:val="24"/>
-          <w:lang w:val="sv-SE"/>
-        </w:rPr>
-      </w:pPr>
-      <w:r>
-        <w:rPr>
-          <w:sz w:val="24"/>
-          <w:szCs w:val="24"/>
-          <w:lang w:val="sv-SE"/>
-        </w:rPr>
-        <w:t xml:space="preserve">När man ska välja </w:t>
-      </w:r>
-      <w:r>
-        <w:rPr>
-          <w:sz w:val="24"/>
-          <w:szCs w:val="24"/>
-          <w:lang w:val="sv-SE"/>
-        </w:rPr>
-        <w:t>en utvecklingsmiljö i javascript krävs det en omfattande research, eftersom det finns ett brett utbud av ramverk och bibliotek som liknar varandra</w:t>
-      </w:r>
-      <w:r>
-        <w:rPr>
-          <w:sz w:val="24"/>
-          <w:szCs w:val="24"/>
-          <w:lang w:val="sv-SE"/>
-        </w:rPr>
-        <w:t>,</w:t>
-      </w:r>
-      <w:r>
-        <w:rPr>
-          <w:sz w:val="24"/>
-          <w:szCs w:val="24"/>
-          <w:lang w:val="sv-SE"/>
-        </w:rPr>
-        <w:t xml:space="preserve"> men fungerar lite olika beroende på bl.a. användningsområde och typ av projekt. Många av ramverken och biblioteken är dessutom ofullständiga på så vis att de är beroende av andra ramverk/bibliotek. T.ex. är ramverket Backbone beroende av biblioteket underscore.js och testramverket mocha.js är inte komplett utan sinon.js som i sin tur behöver kompletteras med sinon-chai om chai används som assertion-bibliotek. Allt detta blir väldigt rörigt och ställer till det en hel del under utvecklingsprocessen om man inte</w:t>
-      </w:r>
-      <w:r>
-        <w:rPr>
-          <w:sz w:val="24"/>
-          <w:szCs w:val="24"/>
-          <w:lang w:val="sv-SE"/>
-        </w:rPr>
-        <w:t xml:space="preserve"> redan innan</w:t>
-      </w:r>
-      <w:r>
-        <w:rPr>
-          <w:sz w:val="24"/>
-          <w:szCs w:val="24"/>
-          <w:lang w:val="sv-SE"/>
-        </w:rPr>
-        <w:t xml:space="preserve"> är fullt medveten om h</w:t>
-      </w:r>
-      <w:r>
-        <w:rPr>
-          <w:sz w:val="24"/>
-          <w:szCs w:val="24"/>
-          <w:lang w:val="sv-SE"/>
-        </w:rPr>
-        <w:t>ur olika komponenter</w:t>
-      </w:r>
-      <w:r>
-        <w:rPr>
-          <w:sz w:val="24"/>
-          <w:szCs w:val="24"/>
-          <w:lang w:val="sv-SE"/>
-        </w:rPr>
-        <w:t xml:space="preserve"> hänger ihop</w:t>
-      </w:r>
-      <w:r>
-        <w:rPr>
-          <w:sz w:val="24"/>
-          <w:szCs w:val="24"/>
-          <w:lang w:val="sv-SE"/>
-        </w:rPr>
-        <w:t>. Eftersom jag inte hade fu</w:t>
-      </w:r>
-      <w:r>
-        <w:rPr>
-          <w:sz w:val="24"/>
-          <w:szCs w:val="24"/>
-          <w:lang w:val="sv-SE"/>
-        </w:rPr>
-        <w:t>ll koll på detta, innebar det att massor</w:t>
-      </w:r>
-      <w:r>
-        <w:rPr>
-          <w:sz w:val="24"/>
-          <w:szCs w:val="24"/>
-          <w:lang w:val="sv-SE"/>
-        </w:rPr>
-        <w:t xml:space="preserve"> av tid </w:t>
-      </w:r>
-      <w:r>
-        <w:rPr>
-          <w:sz w:val="24"/>
-          <w:szCs w:val="24"/>
-          <w:lang w:val="sv-SE"/>
-        </w:rPr>
-        <w:t xml:space="preserve">gick </w:t>
-      </w:r>
-      <w:r>
-        <w:rPr>
-          <w:sz w:val="24"/>
-          <w:szCs w:val="24"/>
-          <w:lang w:val="sv-SE"/>
-        </w:rPr>
-        <w:t xml:space="preserve">åt </w:t>
-      </w:r>
-      <w:r>
-        <w:rPr>
-          <w:sz w:val="24"/>
-          <w:szCs w:val="24"/>
-          <w:lang w:val="sv-SE"/>
-        </w:rPr>
-        <w:t xml:space="preserve">till </w:t>
-      </w:r>
-      <w:r>
-        <w:rPr>
-          <w:sz w:val="24"/>
-          <w:szCs w:val="24"/>
-          <w:lang w:val="sv-SE"/>
-        </w:rPr>
-        <w:t>att åtgärda eller komplettera. Att komplettera sin utvecklingsmiljö med något nytt är inte helt smärtfritt</w:t>
-      </w:r>
-      <w:r>
-        <w:rPr>
-          <w:sz w:val="24"/>
-          <w:szCs w:val="24"/>
-          <w:lang w:val="sv-SE"/>
-        </w:rPr>
-        <w:t>,</w:t>
-      </w:r>
-      <w:r>
-        <w:rPr>
-          <w:sz w:val="24"/>
-          <w:szCs w:val="24"/>
-          <w:lang w:val="sv-SE"/>
-        </w:rPr>
-        <w:t xml:space="preserve"> eftersom det kräver tid att sätta sig in i det man kompletterar med.</w:t>
-      </w:r>
-    </w:p>
-    <w:p>
-      <w:pPr>
-        <w:pStyle w:val="Underrubrik"/>
+        <w:t xml:space="preserve">Min </w:t>
+      </w:r>
+      <w:proofErr w:type="spellStart"/>
+      <w:r>
         <w:rPr>
           <w:sz w:val="28"/>
           <w:szCs w:val="28"/>
-          <w:lang w:val="sv-SE"/>
-        </w:rPr>
-      </w:pPr>
-      <w:r>
+        </w:rPr>
+        <w:t>utvecklingsmiljö</w:t>
+      </w:r>
+      <w:proofErr w:type="spellEnd"/>
+    </w:p>
+    <w:p>
+      <w:pPr>
+        <w:rPr>
+          <w:sz w:val="24"/>
+          <w:szCs w:val="24"/>
+          <w:lang w:val="sv-SE"/>
+        </w:rPr>
+      </w:pPr>
+      <w:r>
+        <w:rPr>
+          <w:sz w:val="24"/>
+          <w:szCs w:val="24"/>
+          <w:lang w:val="sv-SE"/>
+        </w:rPr>
+        <w:t xml:space="preserve">Jag tycker att min utvecklingsmiljö har varit minst sagt utmanande. </w:t>
+      </w:r>
+      <w:r>
+        <w:rPr>
+          <w:sz w:val="24"/>
+          <w:szCs w:val="24"/>
+          <w:lang w:val="sv-SE"/>
+        </w:rPr>
+        <w:t xml:space="preserve">Under projektets </w:t>
+      </w:r>
+      <w:proofErr w:type="spellStart"/>
+      <w:r>
+        <w:rPr>
+          <w:sz w:val="24"/>
+          <w:szCs w:val="24"/>
+          <w:lang w:val="sv-SE"/>
+        </w:rPr>
+        <w:t>elaborativa</w:t>
+      </w:r>
+      <w:proofErr w:type="spellEnd"/>
+      <w:r>
+        <w:rPr>
+          <w:sz w:val="24"/>
+          <w:szCs w:val="24"/>
+          <w:lang w:val="sv-SE"/>
+        </w:rPr>
+        <w:t xml:space="preserve"> fas var det en mycket stressig upplevelse att sätta sig in i ca 8 </w:t>
+      </w:r>
+      <w:proofErr w:type="spellStart"/>
+      <w:r>
+        <w:rPr>
+          <w:sz w:val="24"/>
+          <w:szCs w:val="24"/>
+          <w:lang w:val="sv-SE"/>
+        </w:rPr>
+        <w:t>st</w:t>
+      </w:r>
+      <w:proofErr w:type="spellEnd"/>
+      <w:r>
+        <w:rPr>
+          <w:sz w:val="24"/>
+          <w:szCs w:val="24"/>
+          <w:lang w:val="sv-SE"/>
+        </w:rPr>
+        <w:t xml:space="preserve"> nya ramverk och bibliotek inklusive nya </w:t>
+      </w:r>
+      <w:proofErr w:type="spellStart"/>
+      <w:r>
+        <w:rPr>
+          <w:sz w:val="24"/>
+          <w:szCs w:val="24"/>
+          <w:lang w:val="sv-SE"/>
+        </w:rPr>
+        <w:t>backend</w:t>
+      </w:r>
+      <w:proofErr w:type="spellEnd"/>
+      <w:r>
+        <w:rPr>
+          <w:sz w:val="24"/>
+          <w:szCs w:val="24"/>
+          <w:lang w:val="sv-SE"/>
+        </w:rPr>
+        <w:t xml:space="preserve"> tekniker. </w:t>
+      </w:r>
+      <w:r>
+        <w:rPr>
+          <w:sz w:val="24"/>
+          <w:szCs w:val="24"/>
+          <w:lang w:val="sv-SE"/>
+        </w:rPr>
+        <w:t>Det fanns många riskfyllda moment som skulle rymmas inom ganska åtstramade tidsramar. Det tog lång tid att konfigurera och få alla parametrar att stämma för att kunna hosta projektet och som jag ser</w:t>
+      </w:r>
+      <w:r>
+        <w:rPr>
+          <w:sz w:val="24"/>
+          <w:szCs w:val="24"/>
+          <w:lang w:val="sv-SE"/>
+        </w:rPr>
+        <w:t xml:space="preserve"> det åstadkomma </w:t>
+      </w:r>
+      <w:r>
+        <w:rPr>
+          <w:sz w:val="24"/>
+          <w:szCs w:val="24"/>
+          <w:lang w:val="sv-SE"/>
+        </w:rPr>
+        <w:t>delleveranser.</w:t>
+      </w:r>
+      <w:r>
+        <w:rPr>
+          <w:sz w:val="24"/>
+          <w:szCs w:val="24"/>
+          <w:lang w:val="sv-SE"/>
+        </w:rPr>
+        <w:t xml:space="preserve"> Min första delleverans blev </w:t>
+      </w:r>
+      <w:r>
+        <w:rPr>
+          <w:sz w:val="24"/>
+          <w:szCs w:val="24"/>
+          <w:lang w:val="sv-SE"/>
+        </w:rPr>
+        <w:t>försenad</w:t>
+      </w:r>
+      <w:r>
+        <w:rPr>
+          <w:sz w:val="24"/>
+          <w:szCs w:val="24"/>
+          <w:lang w:val="sv-SE"/>
+        </w:rPr>
+        <w:t xml:space="preserve"> vilket är allvarligt </w:t>
+      </w:r>
+      <w:r>
+        <w:rPr>
+          <w:sz w:val="24"/>
+          <w:szCs w:val="24"/>
+          <w:lang w:val="sv-SE"/>
+        </w:rPr>
+        <w:t xml:space="preserve">p.g.a. vikten av att </w:t>
+      </w:r>
+      <w:r>
+        <w:rPr>
+          <w:sz w:val="24"/>
+          <w:szCs w:val="24"/>
+          <w:lang w:val="sv-SE"/>
+        </w:rPr>
+        <w:t>släppa första delleveransen så snabbt som möjligt. E</w:t>
+      </w:r>
+      <w:r>
+        <w:rPr>
+          <w:sz w:val="24"/>
+          <w:szCs w:val="24"/>
+          <w:lang w:val="sv-SE"/>
+        </w:rPr>
+        <w:t>fter</w:t>
+      </w:r>
+      <w:r>
+        <w:rPr>
+          <w:sz w:val="24"/>
+          <w:szCs w:val="24"/>
+          <w:lang w:val="sv-SE"/>
+        </w:rPr>
+        <w:t xml:space="preserve"> första delleveransen kunde jag dock </w:t>
+      </w:r>
+      <w:r>
+        <w:rPr>
+          <w:sz w:val="24"/>
+          <w:szCs w:val="24"/>
+          <w:lang w:val="sv-SE"/>
+        </w:rPr>
+        <w:t>leverera</w:t>
+      </w:r>
+      <w:r>
+        <w:rPr>
+          <w:sz w:val="24"/>
+          <w:szCs w:val="24"/>
+          <w:lang w:val="sv-SE"/>
+        </w:rPr>
+        <w:t xml:space="preserve"> kontinuerligt</w:t>
+      </w:r>
+      <w:r>
+        <w:rPr>
+          <w:sz w:val="24"/>
+          <w:szCs w:val="24"/>
+          <w:lang w:val="sv-SE"/>
+        </w:rPr>
+        <w:t>.</w:t>
+      </w:r>
+      <w:r>
+        <w:rPr>
+          <w:sz w:val="24"/>
+          <w:szCs w:val="24"/>
+          <w:lang w:val="sv-SE"/>
+        </w:rPr>
+        <w:t xml:space="preserve"> </w:t>
+      </w:r>
+    </w:p>
+    <w:p>
+      <w:pPr>
+        <w:rPr>
+          <w:sz w:val="24"/>
+          <w:szCs w:val="24"/>
+          <w:lang w:val="sv-SE"/>
+        </w:rPr>
+      </w:pPr>
+      <w:r>
+        <w:rPr>
+          <w:sz w:val="24"/>
+          <w:szCs w:val="24"/>
+          <w:lang w:val="sv-SE"/>
+        </w:rPr>
+        <w:t xml:space="preserve">När man ska välja </w:t>
+      </w:r>
+      <w:r>
+        <w:rPr>
+          <w:sz w:val="24"/>
+          <w:szCs w:val="24"/>
+          <w:lang w:val="sv-SE"/>
+        </w:rPr>
+        <w:t xml:space="preserve">en utvecklingsmiljö i </w:t>
+      </w:r>
+      <w:proofErr w:type="spellStart"/>
+      <w:r>
+        <w:rPr>
+          <w:sz w:val="24"/>
+          <w:szCs w:val="24"/>
+          <w:lang w:val="sv-SE"/>
+        </w:rPr>
+        <w:t>javascript</w:t>
+      </w:r>
+      <w:proofErr w:type="spellEnd"/>
+      <w:r>
+        <w:rPr>
+          <w:sz w:val="24"/>
+          <w:szCs w:val="24"/>
+          <w:lang w:val="sv-SE"/>
+        </w:rPr>
+        <w:t xml:space="preserve"> krävs det en omfattande research, eftersom det finns ett brett utbud av ramverk och bibliotek som liknar varandra</w:t>
+      </w:r>
+      <w:r>
+        <w:rPr>
+          <w:sz w:val="24"/>
+          <w:szCs w:val="24"/>
+          <w:lang w:val="sv-SE"/>
+        </w:rPr>
+        <w:t>,</w:t>
+      </w:r>
+      <w:r>
+        <w:rPr>
+          <w:sz w:val="24"/>
+          <w:szCs w:val="24"/>
+          <w:lang w:val="sv-SE"/>
+        </w:rPr>
+        <w:t xml:space="preserve"> men fungerar lite olika beroende på bl.a. användningsområde och typ av projekt. Många av ramverken och biblioteken är dessutom ofullständiga på så vis att de är beroende av andra ramverk/bibliotek. T.ex. är ramverket </w:t>
+      </w:r>
+      <w:proofErr w:type="spellStart"/>
+      <w:r>
+        <w:rPr>
+          <w:sz w:val="24"/>
+          <w:szCs w:val="24"/>
+          <w:lang w:val="sv-SE"/>
+        </w:rPr>
+        <w:t>Backbone</w:t>
+      </w:r>
+      <w:proofErr w:type="spellEnd"/>
+      <w:r>
+        <w:rPr>
+          <w:sz w:val="24"/>
+          <w:szCs w:val="24"/>
+          <w:lang w:val="sv-SE"/>
+        </w:rPr>
+        <w:t xml:space="preserve"> beroende av biblioteket underscore.js och testramverket mocha.js är inte komplett utan sinon.js som i sin tur behöver kompletteras med </w:t>
+      </w:r>
+      <w:proofErr w:type="spellStart"/>
+      <w:r>
+        <w:rPr>
+          <w:sz w:val="24"/>
+          <w:szCs w:val="24"/>
+          <w:lang w:val="sv-SE"/>
+        </w:rPr>
+        <w:t>sinon</w:t>
+      </w:r>
+      <w:proofErr w:type="spellEnd"/>
+      <w:r>
+        <w:rPr>
+          <w:sz w:val="24"/>
+          <w:szCs w:val="24"/>
+          <w:lang w:val="sv-SE"/>
+        </w:rPr>
+        <w:t xml:space="preserve">-chai om chai används som </w:t>
+      </w:r>
+      <w:proofErr w:type="spellStart"/>
+      <w:r>
+        <w:rPr>
+          <w:sz w:val="24"/>
+          <w:szCs w:val="24"/>
+          <w:lang w:val="sv-SE"/>
+        </w:rPr>
+        <w:t>assertion</w:t>
+      </w:r>
+      <w:proofErr w:type="spellEnd"/>
+      <w:r>
+        <w:rPr>
+          <w:sz w:val="24"/>
+          <w:szCs w:val="24"/>
+          <w:lang w:val="sv-SE"/>
+        </w:rPr>
+        <w:t>-bibliotek. Allt detta blir väldigt rörigt och ställer till det en hel del under utvecklingsprocessen om man inte</w:t>
+      </w:r>
+      <w:r>
+        <w:rPr>
+          <w:sz w:val="24"/>
+          <w:szCs w:val="24"/>
+          <w:lang w:val="sv-SE"/>
+        </w:rPr>
+        <w:t xml:space="preserve"> redan innan</w:t>
+      </w:r>
+      <w:r>
+        <w:rPr>
+          <w:sz w:val="24"/>
+          <w:szCs w:val="24"/>
+          <w:lang w:val="sv-SE"/>
+        </w:rPr>
+        <w:t xml:space="preserve"> är fullt medveten om h</w:t>
+      </w:r>
+      <w:r>
+        <w:rPr>
+          <w:sz w:val="24"/>
+          <w:szCs w:val="24"/>
+          <w:lang w:val="sv-SE"/>
+        </w:rPr>
+        <w:t>ur olika komponenter</w:t>
+      </w:r>
+      <w:r>
+        <w:rPr>
+          <w:sz w:val="24"/>
+          <w:szCs w:val="24"/>
+          <w:lang w:val="sv-SE"/>
+        </w:rPr>
+        <w:t xml:space="preserve"> hänger ihop</w:t>
+      </w:r>
+      <w:r>
+        <w:rPr>
+          <w:sz w:val="24"/>
+          <w:szCs w:val="24"/>
+          <w:lang w:val="sv-SE"/>
+        </w:rPr>
+        <w:t>. Eftersom jag inte hade fu</w:t>
+      </w:r>
+      <w:r>
+        <w:rPr>
+          <w:sz w:val="24"/>
+          <w:szCs w:val="24"/>
+          <w:lang w:val="sv-SE"/>
+        </w:rPr>
+        <w:t>ll koll på detta, innebar det att massor</w:t>
+      </w:r>
+      <w:r>
+        <w:rPr>
+          <w:sz w:val="24"/>
+          <w:szCs w:val="24"/>
+          <w:lang w:val="sv-SE"/>
+        </w:rPr>
+        <w:t xml:space="preserve"> av tid </w:t>
+      </w:r>
+      <w:r>
+        <w:rPr>
+          <w:sz w:val="24"/>
+          <w:szCs w:val="24"/>
+          <w:lang w:val="sv-SE"/>
+        </w:rPr>
+        <w:t xml:space="preserve">gick </w:t>
+      </w:r>
+      <w:r>
+        <w:rPr>
+          <w:sz w:val="24"/>
+          <w:szCs w:val="24"/>
+          <w:lang w:val="sv-SE"/>
+        </w:rPr>
+        <w:t xml:space="preserve">åt </w:t>
+      </w:r>
+      <w:r>
+        <w:rPr>
+          <w:sz w:val="24"/>
+          <w:szCs w:val="24"/>
+          <w:lang w:val="sv-SE"/>
+        </w:rPr>
+        <w:t xml:space="preserve">till </w:t>
+      </w:r>
+      <w:r>
+        <w:rPr>
+          <w:sz w:val="24"/>
+          <w:szCs w:val="24"/>
+          <w:lang w:val="sv-SE"/>
+        </w:rPr>
+        <w:t>att åtgärda eller komplettera. Att komplettera sin utvecklingsmiljö med något nytt är inte helt smärtfritt</w:t>
+      </w:r>
+      <w:r>
+        <w:rPr>
+          <w:sz w:val="24"/>
+          <w:szCs w:val="24"/>
+          <w:lang w:val="sv-SE"/>
+        </w:rPr>
+        <w:t>,</w:t>
+      </w:r>
+      <w:r>
+        <w:rPr>
+          <w:sz w:val="24"/>
+          <w:szCs w:val="24"/>
+          <w:lang w:val="sv-SE"/>
+        </w:rPr>
+        <w:t xml:space="preserve"> eftersom det kräver tid att sätta sig in i det man kompletterar med.</w:t>
+      </w:r>
+    </w:p>
+    <w:p>
+      <w:pPr>
+        <w:pStyle w:val="Underrubrik"/>
         <w:rPr>
           <w:sz w:val="28"/>
           <w:szCs w:val="28"/>
           <w:lang w:val="sv-SE"/>
         </w:rPr>
-        <w:t>Min kod</w:t>
-      </w:r>
+      </w:pPr>
       <w:r>
         <w:rPr>
           <w:sz w:val="28"/>
           <w:szCs w:val="28"/>
           <w:lang w:val="sv-SE"/>
         </w:rPr>
+        <w:t>Min kod</w:t>
+      </w:r>
+      <w:r>
+        <w:rPr>
+          <w:sz w:val="28"/>
+          <w:szCs w:val="28"/>
+          <w:lang w:val="sv-SE"/>
+        </w:rPr>
         <w:t xml:space="preserve"> på klientsidan</w:t>
       </w:r>
     </w:p>
@@ -4253,24 +5599,78 @@
           <w:szCs w:val="24"/>
           <w:lang w:val="sv-SE"/>
         </w:rPr>
-        <w:t>I denna rapport har jag tydligt framhävt mina personliga mål med hur javascript koden ska skrivas. Som jag tidigare nämnt tycker jag att jag lyckats delvis men långt ifrån överallt.</w:t>
-      </w:r>
-    </w:p>
-    <w:p>
-      <w:pPr>
-        <w:rPr>
-          <w:sz w:val="24"/>
-          <w:szCs w:val="24"/>
-          <w:lang w:val="sv-SE"/>
-        </w:rPr>
-      </w:pPr>
-      <w:r>
-        <w:rPr>
-          <w:sz w:val="24"/>
-          <w:szCs w:val="24"/>
-          <w:lang w:val="sv-SE"/>
-        </w:rPr>
-        <w:t>Jag har spenderat mycket tid på att refaktorera kod och ändå återstår mycket jobb med den biten. Speciellt i min Backbone router fil som heter router.js. I den filen har jag haft ett krig mot mig själv. Jag har försökt att bryta ut kod i neutrala h</w:t>
+        <w:t xml:space="preserve">I denna rapport har jag tydligt framhävt mina personliga mål med hur </w:t>
+      </w:r>
+      <w:proofErr w:type="spellStart"/>
+      <w:r>
+        <w:rPr>
+          <w:sz w:val="24"/>
+          <w:szCs w:val="24"/>
+          <w:lang w:val="sv-SE"/>
+        </w:rPr>
+        <w:t>javascript</w:t>
+      </w:r>
+      <w:proofErr w:type="spellEnd"/>
+      <w:r>
+        <w:rPr>
+          <w:sz w:val="24"/>
+          <w:szCs w:val="24"/>
+          <w:lang w:val="sv-SE"/>
+        </w:rPr>
+        <w:t xml:space="preserve"> koden ska skrivas. Som jag tidigare nämnt tycker jag att jag lyckats delvis men långt ifrån överallt.</w:t>
+      </w:r>
+    </w:p>
+    <w:p>
+      <w:pPr>
+        <w:rPr>
+          <w:sz w:val="24"/>
+          <w:szCs w:val="24"/>
+          <w:lang w:val="sv-SE"/>
+        </w:rPr>
+      </w:pPr>
+      <w:r>
+        <w:rPr>
+          <w:sz w:val="24"/>
+          <w:szCs w:val="24"/>
+          <w:lang w:val="sv-SE"/>
+        </w:rPr>
+        <w:t xml:space="preserve">Jag har spenderat mycket tid på att </w:t>
+      </w:r>
+      <w:proofErr w:type="spellStart"/>
+      <w:r>
+        <w:rPr>
+          <w:sz w:val="24"/>
+          <w:szCs w:val="24"/>
+          <w:lang w:val="sv-SE"/>
+        </w:rPr>
+        <w:t>refaktorera</w:t>
+      </w:r>
+      <w:proofErr w:type="spellEnd"/>
+      <w:r>
+        <w:rPr>
+          <w:sz w:val="24"/>
+          <w:szCs w:val="24"/>
+          <w:lang w:val="sv-SE"/>
+        </w:rPr>
+        <w:t xml:space="preserve"> kod och ändå återstår mycket jobb med den biten. Speciellt i min </w:t>
+      </w:r>
+      <w:proofErr w:type="spellStart"/>
+      <w:r>
+        <w:rPr>
+          <w:sz w:val="24"/>
+          <w:szCs w:val="24"/>
+          <w:lang w:val="sv-SE"/>
+        </w:rPr>
+        <w:t>Backbone</w:t>
+      </w:r>
+      <w:proofErr w:type="spellEnd"/>
+      <w:r>
+        <w:rPr>
+          <w:sz w:val="24"/>
+          <w:szCs w:val="24"/>
+          <w:lang w:val="sv-SE"/>
+        </w:rPr>
+        <w:t xml:space="preserve"> router fil som heter router.js. I den filen har jag haft ett krig mot mig själv. Jag har försökt att bryta ut kod i neutrala h</w:t>
       </w:r>
       <w:r>
         <w:rPr>
@@ -4375,7 +5775,25 @@
           <w:szCs w:val="24"/>
           <w:lang w:val="sv-SE"/>
         </w:rPr>
-        <w:t>varit helt konsekvent i hur mina Backbone modeller och vy</w:t>
+        <w:t xml:space="preserve">varit helt konsekvent i hur mina </w:t>
+      </w:r>
+      <w:proofErr w:type="spellStart"/>
+      <w:r>
+        <w:rPr>
+          <w:sz w:val="24"/>
+          <w:szCs w:val="24"/>
+          <w:lang w:val="sv-SE"/>
+        </w:rPr>
+        <w:t>Backbone</w:t>
+      </w:r>
+      <w:proofErr w:type="spellEnd"/>
+      <w:r>
+        <w:rPr>
+          <w:sz w:val="24"/>
+          <w:szCs w:val="24"/>
+          <w:lang w:val="sv-SE"/>
+        </w:rPr>
+        <w:t xml:space="preserve"> modeller och vy</w:t>
       </w:r>
       <w:r>
         <w:rPr>
@@ -4385,13 +5803,23 @@
         </w:rPr>
         <w:t xml:space="preserve">er är uppbyggda. </w:t>
       </w:r>
-      <w:r>
-        <w:rPr>
-          <w:sz w:val="24"/>
-          <w:szCs w:val="24"/>
-          <w:lang w:val="sv-SE"/>
-        </w:rPr>
-        <w:t>Backbone so</w:t>
+      <w:proofErr w:type="spellStart"/>
+      <w:r>
+        <w:rPr>
+          <w:sz w:val="24"/>
+          <w:szCs w:val="24"/>
+          <w:lang w:val="sv-SE"/>
+        </w:rPr>
+        <w:t>Backbone</w:t>
+      </w:r>
+      <w:proofErr w:type="spellEnd"/>
+      <w:r>
+        <w:rPr>
+          <w:sz w:val="24"/>
+          <w:szCs w:val="24"/>
+          <w:lang w:val="sv-SE"/>
+        </w:rPr>
+        <w:t xml:space="preserve"> so</w:t>
       </w:r>
       <w:r>
         <w:rPr>
@@ -4423,7 +5851,25 @@
           <w:szCs w:val="24"/>
           <w:lang w:val="sv-SE"/>
         </w:rPr>
-        <w:t>En del mindre efterforskningar fick mig att inse att ramverket Backbone kan kompletter</w:t>
+        <w:t xml:space="preserve">En del mindre efterforskningar fick mig att inse att ramverket </w:t>
+      </w:r>
+      <w:proofErr w:type="spellStart"/>
+      <w:r>
+        <w:rPr>
+          <w:sz w:val="24"/>
+          <w:szCs w:val="24"/>
+          <w:lang w:val="sv-SE"/>
+        </w:rPr>
+        <w:t>Backbone</w:t>
+      </w:r>
+      <w:proofErr w:type="spellEnd"/>
+      <w:r>
+        <w:rPr>
+          <w:sz w:val="24"/>
+          <w:szCs w:val="24"/>
+          <w:lang w:val="sv-SE"/>
+        </w:rPr>
+        <w:t xml:space="preserve"> kan kompletter</w:t>
       </w:r>
       <w:r>
         <w:rPr>
@@ -4481,7 +5927,25 @@
           <w:szCs w:val="24"/>
           <w:lang w:val="sv-SE"/>
         </w:rPr>
-        <w:t>I övrigt har jag sett delar av min kod där jag slarvar med vad en vy bör göra och vad en modell bör göra. Det är helt upp till användaren av ramverket Backbone att undvika exempelvis att logik som hör till modellen hamnar i vyn eller att logik som hör till vyn hamnar i samlingsvyn (en överordnad vy som omsluter flera mindre vyer med 1:1 relation till sina modeller)</w:t>
+        <w:t xml:space="preserve">I övrigt har jag sett delar av min kod där jag slarvar med vad en vy bör göra och vad en modell bör göra. Det är helt upp till användaren av ramverket </w:t>
+      </w:r>
+      <w:proofErr w:type="spellStart"/>
+      <w:r>
+        <w:rPr>
+          <w:sz w:val="24"/>
+          <w:szCs w:val="24"/>
+          <w:lang w:val="sv-SE"/>
+        </w:rPr>
+        <w:t>Backbone</w:t>
+      </w:r>
+      <w:proofErr w:type="spellEnd"/>
+      <w:r>
+        <w:rPr>
+          <w:sz w:val="24"/>
+          <w:szCs w:val="24"/>
+          <w:lang w:val="sv-SE"/>
+        </w:rPr>
+        <w:t xml:space="preserve"> att undvika exempelvis att logik som hör till modellen hamnar i vyn eller att logik som hör till vyn hamnar i samlingsvyn (en överordnad vy som omsluter flera mindre vyer med 1:1 relation till sina modeller)</w:t>
       </w:r>
       <w:r>
         <w:rPr>
@@ -4603,6 +6067,7 @@
         </w:rPr>
         <w:t xml:space="preserve"> genom att dela upp koden i </w:t>
       </w:r>
+      <w:proofErr w:type="spellStart"/>
       <w:r>
         <w:rPr>
           <w:i/>
@@ -4610,8 +6075,29 @@
           <w:szCs w:val="24"/>
           <w:lang w:val="sv-SE"/>
         </w:rPr>
-        <w:t>node modules</w:t>
-      </w:r>
+        <w:t>node</w:t>
+      </w:r>
+      <w:proofErr w:type="spellEnd"/>
+      <w:r>
+        <w:rPr>
+          <w:i/>
+          <w:sz w:val="24"/>
+          <w:szCs w:val="24"/>
+          <w:lang w:val="sv-SE"/>
+        </w:rPr>
+        <w:t xml:space="preserve"> </w:t>
+      </w:r>
+      <w:proofErr w:type="spellStart"/>
+      <w:r>
+        <w:rPr>
+          <w:i/>
+          <w:sz w:val="24"/>
+          <w:szCs w:val="24"/>
+          <w:lang w:val="sv-SE"/>
+        </w:rPr>
+        <w:t>modules</w:t>
+      </w:r>
+      <w:proofErr w:type="spellEnd"/>
       <w:r>
         <w:rPr>
           <w:sz w:val="24"/>
@@ -4706,7 +6192,79 @@
           <w:szCs w:val="24"/>
           <w:lang w:val="sv-SE"/>
         </w:rPr>
-        <w:t>Har ej hunnit djupdyka i hur man implementerar säkerhet och validering med node. Det är definitivt något som återstår att göras. Jag antar att jag kan återanvända valideringskod från klientsidan på servern. Det enda jag gör i nuläget är att tvätta inkommande data från skadlig html och javascript (skydd mot xss). I skrivande stund är detta inte tillräckligt bra gjort för</w:t>
+        <w:t xml:space="preserve">Har ej hunnit </w:t>
+      </w:r>
+      <w:proofErr w:type="spellStart"/>
+      <w:r>
+        <w:rPr>
+          <w:sz w:val="24"/>
+          <w:szCs w:val="24"/>
+          <w:lang w:val="sv-SE"/>
+        </w:rPr>
+        <w:t>djupdyka</w:t>
+      </w:r>
+      <w:proofErr w:type="spellEnd"/>
+      <w:r>
+        <w:rPr>
+          <w:sz w:val="24"/>
+          <w:szCs w:val="24"/>
+          <w:lang w:val="sv-SE"/>
+        </w:rPr>
+        <w:t xml:space="preserve"> i hur man implementerar säkerhet och validering med </w:t>
+      </w:r>
+      <w:proofErr w:type="spellStart"/>
+      <w:r>
+        <w:rPr>
+          <w:sz w:val="24"/>
+          <w:szCs w:val="24"/>
+          <w:lang w:val="sv-SE"/>
+        </w:rPr>
+        <w:t>node</w:t>
+      </w:r>
+      <w:proofErr w:type="spellEnd"/>
+      <w:r>
+        <w:rPr>
+          <w:sz w:val="24"/>
+          <w:szCs w:val="24"/>
+          <w:lang w:val="sv-SE"/>
+        </w:rPr>
+        <w:t xml:space="preserve">. Det är definitivt något som återstår att göras. Jag antar att jag kan återanvända valideringskod från klientsidan på servern. Det enda jag gör i nuläget är att tvätta inkommande data från skadlig html och </w:t>
+      </w:r>
+      <w:proofErr w:type="spellStart"/>
+      <w:r>
+        <w:rPr>
+          <w:sz w:val="24"/>
+          <w:szCs w:val="24"/>
+          <w:lang w:val="sv-SE"/>
+        </w:rPr>
+        <w:t>javascript</w:t>
+      </w:r>
+      <w:proofErr w:type="spellEnd"/>
+      <w:r>
+        <w:rPr>
+          <w:sz w:val="24"/>
+          <w:szCs w:val="24"/>
+          <w:lang w:val="sv-SE"/>
+        </w:rPr>
+        <w:t xml:space="preserve"> (skydd mot </w:t>
+      </w:r>
+      <w:proofErr w:type="spellStart"/>
+      <w:r>
+        <w:rPr>
+          <w:sz w:val="24"/>
+          <w:szCs w:val="24"/>
+          <w:lang w:val="sv-SE"/>
+        </w:rPr>
+        <w:t>xss</w:t>
+      </w:r>
+      <w:proofErr w:type="spellEnd"/>
+      <w:r>
+        <w:rPr>
+          <w:sz w:val="24"/>
+          <w:szCs w:val="24"/>
+          <w:lang w:val="sv-SE"/>
+        </w:rPr>
+        <w:t>). I skrivande stund är detta inte tillräckligt bra gjort för</w:t>
       </w:r>
       <w:r>
         <w:rPr>
@@ -4774,7 +6332,25 @@
           <w:szCs w:val="24"/>
           <w:lang w:val="sv-SE"/>
         </w:rPr>
-        <w:t xml:space="preserve"> hijacking </w:t>
+        <w:t xml:space="preserve"> </w:t>
+      </w:r>
+      <w:proofErr w:type="spellStart"/>
+      <w:r>
+        <w:rPr>
+          <w:sz w:val="24"/>
+          <w:szCs w:val="24"/>
+          <w:lang w:val="sv-SE"/>
+        </w:rPr>
+        <w:t>hijacking</w:t>
+      </w:r>
+      <w:proofErr w:type="spellEnd"/>
+      <w:r>
+        <w:rPr>
+          <w:sz w:val="24"/>
+          <w:szCs w:val="24"/>
+          <w:lang w:val="sv-SE"/>
+        </w:rPr>
+        <w:t xml:space="preserve"> </w:t>
       </w:r>
       <w:r>
         <w:rPr>
@@ -4867,6 +6443,7 @@
         </w:rPr>
         <w:t xml:space="preserve">så att jag kunde sätta mina tester i </w:t>
       </w:r>
+      <w:proofErr w:type="spellStart"/>
       <w:r>
         <w:rPr>
           <w:i/>
@@ -4874,8 +6451,9 @@
           <w:szCs w:val="24"/>
           <w:lang w:val="sv-SE"/>
         </w:rPr>
-        <w:t>watch-mode</w:t>
-      </w:r>
+        <w:t>watch</w:t>
+      </w:r>
+      <w:proofErr w:type="spellEnd"/>
       <w:r>
         <w:rPr>
           <w:i/>
@@ -4883,6 +6461,15 @@
           <w:szCs w:val="24"/>
           <w:lang w:val="sv-SE"/>
         </w:rPr>
+        <w:t>-mode</w:t>
+      </w:r>
+      <w:r>
+        <w:rPr>
+          <w:i/>
+          <w:sz w:val="24"/>
+          <w:szCs w:val="24"/>
+          <w:lang w:val="sv-SE"/>
+        </w:rPr>
         <w:t>.</w:t>
       </w:r>
       <w:r>
@@ -4917,6 +6504,7 @@
         </w:rPr>
         <w:t xml:space="preserve">under själva utvecklingsarbetet. Min plan var att skriva tester mot delar av koden som utgjorde applikationens viktigaste funktionalitet med hjälp av </w:t>
       </w:r>
+      <w:proofErr w:type="spellStart"/>
       <w:r>
         <w:rPr>
           <w:i/>
@@ -4924,8 +6512,9 @@
           <w:szCs w:val="24"/>
           <w:lang w:val="sv-SE"/>
         </w:rPr>
-        <w:t>watch mode</w:t>
-      </w:r>
+        <w:t>watch</w:t>
+      </w:r>
+      <w:proofErr w:type="spellEnd"/>
       <w:r>
         <w:rPr>
           <w:i/>
@@ -4933,6 +6522,15 @@
           <w:szCs w:val="24"/>
           <w:lang w:val="sv-SE"/>
         </w:rPr>
+        <w:t xml:space="preserve"> mode</w:t>
+      </w:r>
+      <w:r>
+        <w:rPr>
+          <w:i/>
+          <w:sz w:val="24"/>
+          <w:szCs w:val="24"/>
+          <w:lang w:val="sv-SE"/>
+        </w:rPr>
         <w:t xml:space="preserve"> </w:t>
       </w:r>
       <w:r>
@@ -4949,7 +6547,25 @@
           <w:szCs w:val="24"/>
           <w:lang w:val="sv-SE"/>
         </w:rPr>
-        <w:t>i realtid kontrollera att refaktorering eller ny implementation inte skapade fel eller problem för de testade delarna av koden.</w:t>
+        <w:t xml:space="preserve">i realtid kontrollera att </w:t>
+      </w:r>
+      <w:proofErr w:type="spellStart"/>
+      <w:r>
+        <w:rPr>
+          <w:sz w:val="24"/>
+          <w:szCs w:val="24"/>
+          <w:lang w:val="sv-SE"/>
+        </w:rPr>
+        <w:t>refaktorering</w:t>
+      </w:r>
+      <w:proofErr w:type="spellEnd"/>
+      <w:r>
+        <w:rPr>
+          <w:sz w:val="24"/>
+          <w:szCs w:val="24"/>
+          <w:lang w:val="sv-SE"/>
+        </w:rPr>
+        <w:t xml:space="preserve"> eller ny implementation inte skapade fel eller problem för de testade delarna av koden.</w:t>
       </w:r>
     </w:p>
     <w:p>
@@ -4967,7 +6583,25 @@
           <w:lang w:val="sv-SE"/>
         </w:rPr>
         <w:lastRenderedPageBreak/>
-        <w:t>Den planen gick i stöpet efter att jag påbörjat implementation av funktionalitet med web-sockets. Av någon outgrundlig anledning upphörde min testmiljö att fungera. Mina tester ville inte köras om jag inte stängde ner min socketanslutning till servern. Jag spenderade mycket tid på att</w:t>
+        <w:t>Den planen gick i stöpet efter att jag påbörjat implementation av funktionalitet med web-</w:t>
+      </w:r>
+      <w:proofErr w:type="spellStart"/>
+      <w:r>
+        <w:rPr>
+          <w:sz w:val="24"/>
+          <w:szCs w:val="24"/>
+          <w:lang w:val="sv-SE"/>
+        </w:rPr>
+        <w:t>sockets</w:t>
+      </w:r>
+      <w:proofErr w:type="spellEnd"/>
+      <w:r>
+        <w:rPr>
+          <w:sz w:val="24"/>
+          <w:szCs w:val="24"/>
+          <w:lang w:val="sv-SE"/>
+        </w:rPr>
+        <w:t>. Av någon outgrundlig anledning upphörde min testmiljö att fungera. Mina tester ville inte köras om jag inte stängde ner min socketanslutning till servern. Jag spenderade mycket tid på att</w:t>
       </w:r>
       <w:r>
         <w:rPr>
@@ -5092,13 +6726,23 @@
           <w:lang w:val="sv-SE"/>
         </w:rPr>
       </w:pPr>
-      <w:r>
-        <w:rPr>
-          <w:sz w:val="24"/>
-          <w:szCs w:val="24"/>
-          <w:lang w:val="sv-SE"/>
-        </w:rPr>
-        <w:t>Javascript är ett språk som kräver en ganska komplex sammansättning av ramverk och bibliotek för att större typer av projekt ska hålla kvalité, vara underhållsvänlig</w:t>
+      <w:proofErr w:type="spellStart"/>
+      <w:r>
+        <w:rPr>
+          <w:sz w:val="24"/>
+          <w:szCs w:val="24"/>
+          <w:lang w:val="sv-SE"/>
+        </w:rPr>
+        <w:t>Javascript</w:t>
+      </w:r>
+      <w:proofErr w:type="spellEnd"/>
+      <w:r>
+        <w:rPr>
+          <w:sz w:val="24"/>
+          <w:szCs w:val="24"/>
+          <w:lang w:val="sv-SE"/>
+        </w:rPr>
+        <w:t xml:space="preserve"> är ett språk som kräver en ganska komplex sammansättning av ramverk och bibliotek för att större typer av projekt ska hålla kvalité, vara underhållsvänlig</w:t>
       </w:r>
       <w:r>
         <w:rPr>
@@ -5205,6 +6849,7 @@
         </w:rPr>
         <w:t xml:space="preserve">Ett stort antal ramverk, bibliotek och </w:t>
       </w:r>
+      <w:proofErr w:type="spellStart"/>
       <w:r>
         <w:rPr>
           <w:i/>
@@ -5223,6 +6868,7 @@
         </w:rPr>
         <w:t>´s</w:t>
       </w:r>
+      <w:proofErr w:type="spellEnd"/>
       <w:r>
         <w:rPr>
           <w:sz w:val="24"/>
@@ -5253,7 +6899,25 @@
           <w:szCs w:val="24"/>
           <w:lang w:val="sv-SE"/>
         </w:rPr>
-        <w:t xml:space="preserve"> api gö</w:t>
+        <w:t xml:space="preserve"> </w:t>
+      </w:r>
+      <w:proofErr w:type="spellStart"/>
+      <w:r>
+        <w:rPr>
+          <w:sz w:val="24"/>
+          <w:szCs w:val="24"/>
+          <w:lang w:val="sv-SE"/>
+        </w:rPr>
+        <w:t>api</w:t>
+      </w:r>
+      <w:proofErr w:type="spellEnd"/>
+      <w:r>
+        <w:rPr>
+          <w:sz w:val="24"/>
+          <w:szCs w:val="24"/>
+          <w:lang w:val="sv-SE"/>
+        </w:rPr>
+        <w:t xml:space="preserve"> gö</w:t>
       </w:r>
       <w:r>
         <w:rPr>
@@ -5271,6 +6935,7 @@
         </w:rPr>
         <w:t xml:space="preserve"> </w:t>
       </w:r>
+      <w:proofErr w:type="spellStart"/>
       <w:r>
         <w:rPr>
           <w:sz w:val="24"/>
@@ -5279,8 +6944,7 @@
         </w:rPr>
         <w:t>omständig</w:t>
       </w:r>
-      <w:bookmarkStart w:id="0" w:name="_GoBack"/>
-      <w:bookmarkEnd w:id="0"/>
+      <w:proofErr w:type="spellEnd"/>
       <w:r>
         <w:rPr>
           <w:sz w:val="24"/>
@@ -5311,7 +6975,7 @@
           <w:szCs w:val="24"/>
           <w:lang w:val="sv-SE"/>
         </w:rPr>
-        <w:t>komplimenterande</w:t>
+        <w:t>kompletterande</w:t>
       </w:r>
       <w:r>
         <w:rPr>
@@ -5321,6 +6985,7 @@
         </w:rPr>
         <w:t xml:space="preserve"> </w:t>
       </w:r>
+      <w:proofErr w:type="spellStart"/>
       <w:proofErr w:type="gramStart"/>
       <w:r>
         <w:rPr>
@@ -5330,6 +6995,7 @@
         </w:rPr>
         <w:t>API:er</w:t>
       </w:r>
+      <w:proofErr w:type="spellEnd"/>
       <w:proofErr w:type="gramEnd"/>
       <w:r>
         <w:rPr>
@@ -5519,7 +7185,27 @@
           <w:szCs w:val="24"/>
           <w:lang w:val="sv-SE"/>
         </w:rPr>
-        <w:t xml:space="preserve">mobile first </w:t>
+        <w:t xml:space="preserve">mobile </w:t>
+      </w:r>
+      <w:proofErr w:type="spellStart"/>
+      <w:r>
+        <w:rPr>
+          <w:i/>
+          <w:sz w:val="24"/>
+          <w:szCs w:val="24"/>
+          <w:lang w:val="sv-SE"/>
+        </w:rPr>
+        <w:t>first</w:t>
+      </w:r>
+      <w:proofErr w:type="spellEnd"/>
+      <w:r>
+        <w:rPr>
+          <w:i/>
+          <w:sz w:val="24"/>
+          <w:szCs w:val="24"/>
+          <w:lang w:val="sv-SE"/>
+        </w:rPr>
+        <w:t xml:space="preserve"> </w:t>
       </w:r>
       <w:r>
         <w:rPr>
@@ -5565,7 +7251,25 @@
           <w:szCs w:val="24"/>
           <w:lang w:val="sv-SE"/>
         </w:rPr>
-        <w:t>en så hanteras inte detta med varken meddelanden till användaren eller med åtgärder för att hjälpa användaren att förstå situationen. Detta är förberett med try-catch block över kritiska partier av koden, dock återstår det att rendera ut begripliga meddelanden till användaren.</w:t>
+        <w:t>en så hanteras inte detta med varken meddelanden till användaren eller med åtgärder för att hjälpa användaren att förstå situationen. Detta är förberett med try-</w:t>
+      </w:r>
+      <w:proofErr w:type="spellStart"/>
+      <w:r>
+        <w:rPr>
+          <w:sz w:val="24"/>
+          <w:szCs w:val="24"/>
+          <w:lang w:val="sv-SE"/>
+        </w:rPr>
+        <w:t>catch</w:t>
+      </w:r>
+      <w:proofErr w:type="spellEnd"/>
+      <w:r>
+        <w:rPr>
+          <w:sz w:val="24"/>
+          <w:szCs w:val="24"/>
+          <w:lang w:val="sv-SE"/>
+        </w:rPr>
+        <w:t xml:space="preserve"> block över kritiska partier av koden, dock återstår det att rendera ut begripliga meddelanden till användaren.</w:t>
       </w:r>
     </w:p>
     <w:p>
@@ -5587,7 +7291,25 @@
           <w:szCs w:val="24"/>
           <w:lang w:val="sv-SE"/>
         </w:rPr>
-        <w:t>Givetvis vill användaren kunna se datum och tid för när ett chat-meddelande skrivits. Detta saknas och ska implementeras.</w:t>
+        <w:t xml:space="preserve">Givetvis vill användaren kunna se datum och tid för när ett </w:t>
+      </w:r>
+      <w:proofErr w:type="spellStart"/>
+      <w:r>
+        <w:rPr>
+          <w:sz w:val="24"/>
+          <w:szCs w:val="24"/>
+          <w:lang w:val="sv-SE"/>
+        </w:rPr>
+        <w:t>chat</w:t>
+      </w:r>
+      <w:proofErr w:type="spellEnd"/>
+      <w:r>
+        <w:rPr>
+          <w:sz w:val="24"/>
+          <w:szCs w:val="24"/>
+          <w:lang w:val="sv-SE"/>
+        </w:rPr>
+        <w:t>-meddelande skrivits. Detta saknas och ska implementeras.</w:t>
       </w:r>
     </w:p>
     <w:p>
@@ -5633,15 +7355,105 @@
           <w:szCs w:val="24"/>
           <w:lang w:val="sv-SE"/>
         </w:rPr>
-        <w:t>aderats måste ett nickname anges</w:t>
-      </w:r>
-      <w:r>
-        <w:rPr>
-          <w:sz w:val="24"/>
-          <w:szCs w:val="24"/>
-          <w:lang w:val="sv-SE"/>
-        </w:rPr>
-        <w:t>. På grund av tidsbrist implementerades detta med en prompt som kräver ett nickname. Detta är en mycket dålig lösning men fick bli en quick-fix tills att jag ordnat med antingen inloggning eller helt enkelt en html ruta med input för att ange ett nickname, och i så fall också möjligheten att byta nickname.</w:t>
+        <w:t xml:space="preserve">aderats måste ett </w:t>
+      </w:r>
+      <w:proofErr w:type="spellStart"/>
+      <w:r>
+        <w:rPr>
+          <w:sz w:val="24"/>
+          <w:szCs w:val="24"/>
+          <w:lang w:val="sv-SE"/>
+        </w:rPr>
+        <w:t>nickname</w:t>
+      </w:r>
+      <w:proofErr w:type="spellEnd"/>
+      <w:r>
+        <w:rPr>
+          <w:sz w:val="24"/>
+          <w:szCs w:val="24"/>
+          <w:lang w:val="sv-SE"/>
+        </w:rPr>
+        <w:t xml:space="preserve"> anges</w:t>
+      </w:r>
+      <w:r>
+        <w:rPr>
+          <w:sz w:val="24"/>
+          <w:szCs w:val="24"/>
+          <w:lang w:val="sv-SE"/>
+        </w:rPr>
+        <w:t xml:space="preserve">. På grund av tidsbrist implementerades detta med en prompt som kräver ett </w:t>
+      </w:r>
+      <w:proofErr w:type="spellStart"/>
+      <w:r>
+        <w:rPr>
+          <w:sz w:val="24"/>
+          <w:szCs w:val="24"/>
+          <w:lang w:val="sv-SE"/>
+        </w:rPr>
+        <w:t>nickname</w:t>
+      </w:r>
+      <w:proofErr w:type="spellEnd"/>
+      <w:r>
+        <w:rPr>
+          <w:sz w:val="24"/>
+          <w:szCs w:val="24"/>
+          <w:lang w:val="sv-SE"/>
+        </w:rPr>
+        <w:t xml:space="preserve">. Detta är en mycket dålig lösning men fick bli en </w:t>
+      </w:r>
+      <w:proofErr w:type="spellStart"/>
+      <w:r>
+        <w:rPr>
+          <w:sz w:val="24"/>
+          <w:szCs w:val="24"/>
+          <w:lang w:val="sv-SE"/>
+        </w:rPr>
+        <w:t>quick</w:t>
+      </w:r>
+      <w:proofErr w:type="spellEnd"/>
+      <w:r>
+        <w:rPr>
+          <w:sz w:val="24"/>
+          <w:szCs w:val="24"/>
+          <w:lang w:val="sv-SE"/>
+        </w:rPr>
+        <w:t xml:space="preserve">-fix tills att jag ordnat med antingen inloggning eller helt enkelt en html ruta med input för att ange ett </w:t>
+      </w:r>
+      <w:proofErr w:type="spellStart"/>
+      <w:r>
+        <w:rPr>
+          <w:sz w:val="24"/>
+          <w:szCs w:val="24"/>
+          <w:lang w:val="sv-SE"/>
+        </w:rPr>
+        <w:t>nickname</w:t>
+      </w:r>
+      <w:proofErr w:type="spellEnd"/>
+      <w:r>
+        <w:rPr>
+          <w:sz w:val="24"/>
+          <w:szCs w:val="24"/>
+          <w:lang w:val="sv-SE"/>
+        </w:rPr>
+        <w:t xml:space="preserve">, och i så fall också möjligheten att byta </w:t>
+      </w:r>
+      <w:proofErr w:type="spellStart"/>
+      <w:r>
+        <w:rPr>
+          <w:sz w:val="24"/>
+          <w:szCs w:val="24"/>
+          <w:lang w:val="sv-SE"/>
+        </w:rPr>
+        <w:t>nickname</w:t>
+      </w:r>
+      <w:proofErr w:type="spellEnd"/>
+      <w:r>
+        <w:rPr>
+          <w:sz w:val="24"/>
+          <w:szCs w:val="24"/>
+          <w:lang w:val="sv-SE"/>
+        </w:rPr>
+        <w:t>.</w:t>
       </w:r>
       <w:r>
         <w:rPr>
@@ -5853,7 +7665,43 @@
           <w:szCs w:val="24"/>
           <w:lang w:val="sv-SE"/>
         </w:rPr>
-        <w:t>Påbörja implementation av fler applikationer/spel att demonstrera. Har planer på att implementera ett memoryspel (eller annat kortspel) och använda css 3 tekniker samt ljud för att flippa runt spelkort.</w:t>
+        <w:t xml:space="preserve">Påbörja implementation av fler applikationer/spel att demonstrera. Har planer på att implementera ett </w:t>
+      </w:r>
+      <w:proofErr w:type="spellStart"/>
+      <w:r>
+        <w:rPr>
+          <w:sz w:val="24"/>
+          <w:szCs w:val="24"/>
+          <w:lang w:val="sv-SE"/>
+        </w:rPr>
+        <w:t>memoryspel</w:t>
+      </w:r>
+      <w:proofErr w:type="spellEnd"/>
+      <w:r>
+        <w:rPr>
+          <w:sz w:val="24"/>
+          <w:szCs w:val="24"/>
+          <w:lang w:val="sv-SE"/>
+        </w:rPr>
+        <w:t xml:space="preserve"> (eller annat kortspel) och använda </w:t>
+      </w:r>
+      <w:proofErr w:type="spellStart"/>
+      <w:r>
+        <w:rPr>
+          <w:sz w:val="24"/>
+          <w:szCs w:val="24"/>
+          <w:lang w:val="sv-SE"/>
+        </w:rPr>
+        <w:t>css</w:t>
+      </w:r>
+      <w:proofErr w:type="spellEnd"/>
+      <w:r>
+        <w:rPr>
+          <w:sz w:val="24"/>
+          <w:szCs w:val="24"/>
+          <w:lang w:val="sv-SE"/>
+        </w:rPr>
+        <w:t xml:space="preserve"> 3 tekniker samt ljud för att flippa runt spelkort.</w:t>
       </w:r>
     </w:p>
     <w:p>

</xml_diff>